<commit_message>
Small additions to my version of the plan
</commit_message>
<xml_diff>
--- a/TestPlan/Test-Plan-Team-Lich-Decho.docx
+++ b/TestPlan/Test-Plan-Team-Lich-Decho.docx
@@ -210,7 +210,7 @@
     </w:p>
     <w:tbl>
       <w:tblPr>
-        <w:tblStyle w:val="-50"/>
+        <w:tblStyle w:val="LightGrid-Accent5"/>
         <w:tblW w:w="0" w:type="auto"/>
         <w:tblLook w:val="04A0" w:firstRow="1" w:lastRow="0" w:firstColumn="1" w:lastColumn="0" w:noHBand="0" w:noVBand="1"/>
       </w:tblPr>
@@ -676,7 +676,7 @@
     </w:p>
     <w:p>
       <w:pPr>
-        <w:pStyle w:val="a4"/>
+        <w:pStyle w:val="ListParagraph"/>
         <w:numPr>
           <w:ilvl w:val="0"/>
           <w:numId w:val="1"/>
@@ -696,7 +696,7 @@
     </w:p>
     <w:p>
       <w:pPr>
-        <w:pStyle w:val="a4"/>
+        <w:pStyle w:val="ListParagraph"/>
         <w:numPr>
           <w:ilvl w:val="0"/>
           <w:numId w:val="1"/>
@@ -716,7 +716,7 @@
     </w:p>
     <w:p>
       <w:pPr>
-        <w:pStyle w:val="a4"/>
+        <w:pStyle w:val="ListParagraph"/>
         <w:numPr>
           <w:ilvl w:val="0"/>
           <w:numId w:val="1"/>
@@ -736,7 +736,7 @@
     </w:p>
     <w:p>
       <w:pPr>
-        <w:pStyle w:val="a4"/>
+        <w:pStyle w:val="ListParagraph"/>
         <w:numPr>
           <w:ilvl w:val="0"/>
           <w:numId w:val="1"/>
@@ -756,7 +756,7 @@
     </w:p>
     <w:p>
       <w:pPr>
-        <w:pStyle w:val="a4"/>
+        <w:pStyle w:val="ListParagraph"/>
         <w:numPr>
           <w:ilvl w:val="1"/>
           <w:numId w:val="1"/>
@@ -776,7 +776,7 @@
     </w:p>
     <w:p>
       <w:pPr>
-        <w:pStyle w:val="a4"/>
+        <w:pStyle w:val="ListParagraph"/>
         <w:numPr>
           <w:ilvl w:val="1"/>
           <w:numId w:val="1"/>
@@ -796,7 +796,7 @@
     </w:p>
     <w:p>
       <w:pPr>
-        <w:pStyle w:val="a4"/>
+        <w:pStyle w:val="ListParagraph"/>
         <w:numPr>
           <w:ilvl w:val="0"/>
           <w:numId w:val="1"/>
@@ -823,7 +823,7 @@
     </w:p>
     <w:p>
       <w:pPr>
-        <w:pStyle w:val="a4"/>
+        <w:pStyle w:val="ListParagraph"/>
         <w:numPr>
           <w:ilvl w:val="0"/>
           <w:numId w:val="1"/>
@@ -843,7 +843,7 @@
     </w:p>
     <w:p>
       <w:pPr>
-        <w:pStyle w:val="a4"/>
+        <w:pStyle w:val="ListParagraph"/>
         <w:numPr>
           <w:ilvl w:val="1"/>
           <w:numId w:val="1"/>
@@ -863,7 +863,7 @@
     </w:p>
     <w:p>
       <w:pPr>
-        <w:pStyle w:val="a4"/>
+        <w:pStyle w:val="ListParagraph"/>
         <w:numPr>
           <w:ilvl w:val="2"/>
           <w:numId w:val="1"/>
@@ -883,7 +883,7 @@
     </w:p>
     <w:p>
       <w:pPr>
-        <w:pStyle w:val="a4"/>
+        <w:pStyle w:val="ListParagraph"/>
         <w:numPr>
           <w:ilvl w:val="2"/>
           <w:numId w:val="1"/>
@@ -903,7 +903,7 @@
     </w:p>
     <w:p>
       <w:pPr>
-        <w:pStyle w:val="a4"/>
+        <w:pStyle w:val="ListParagraph"/>
         <w:numPr>
           <w:ilvl w:val="2"/>
           <w:numId w:val="1"/>
@@ -923,7 +923,7 @@
     </w:p>
     <w:p>
       <w:pPr>
-        <w:pStyle w:val="a4"/>
+        <w:pStyle w:val="ListParagraph"/>
         <w:numPr>
           <w:ilvl w:val="2"/>
           <w:numId w:val="1"/>
@@ -943,7 +943,7 @@
     </w:p>
     <w:p>
       <w:pPr>
-        <w:pStyle w:val="a4"/>
+        <w:pStyle w:val="ListParagraph"/>
         <w:numPr>
           <w:ilvl w:val="2"/>
           <w:numId w:val="1"/>
@@ -963,7 +963,7 @@
     </w:p>
     <w:p>
       <w:pPr>
-        <w:pStyle w:val="a4"/>
+        <w:pStyle w:val="ListParagraph"/>
         <w:numPr>
           <w:ilvl w:val="2"/>
           <w:numId w:val="1"/>
@@ -983,7 +983,7 @@
     </w:p>
     <w:p>
       <w:pPr>
-        <w:pStyle w:val="a4"/>
+        <w:pStyle w:val="ListParagraph"/>
         <w:numPr>
           <w:ilvl w:val="2"/>
           <w:numId w:val="1"/>
@@ -1003,7 +1003,7 @@
     </w:p>
     <w:p>
       <w:pPr>
-        <w:pStyle w:val="a4"/>
+        <w:pStyle w:val="ListParagraph"/>
         <w:numPr>
           <w:ilvl w:val="2"/>
           <w:numId w:val="1"/>
@@ -1023,7 +1023,7 @@
     </w:p>
     <w:p>
       <w:pPr>
-        <w:pStyle w:val="a4"/>
+        <w:pStyle w:val="ListParagraph"/>
         <w:numPr>
           <w:ilvl w:val="1"/>
           <w:numId w:val="1"/>
@@ -1043,7 +1043,7 @@
     </w:p>
     <w:p>
       <w:pPr>
-        <w:pStyle w:val="a4"/>
+        <w:pStyle w:val="ListParagraph"/>
         <w:numPr>
           <w:ilvl w:val="0"/>
           <w:numId w:val="1"/>
@@ -1063,7 +1063,7 @@
     </w:p>
     <w:p>
       <w:pPr>
-        <w:pStyle w:val="a4"/>
+        <w:pStyle w:val="ListParagraph"/>
         <w:numPr>
           <w:ilvl w:val="0"/>
           <w:numId w:val="1"/>
@@ -1083,7 +1083,7 @@
     </w:p>
     <w:p>
       <w:pPr>
-        <w:pStyle w:val="a4"/>
+        <w:pStyle w:val="ListParagraph"/>
         <w:numPr>
           <w:ilvl w:val="0"/>
           <w:numId w:val="1"/>
@@ -1148,7 +1148,7 @@
     </w:p>
     <w:p>
       <w:pPr>
-        <w:pStyle w:val="a4"/>
+        <w:pStyle w:val="ListParagraph"/>
         <w:numPr>
           <w:ilvl w:val="0"/>
           <w:numId w:val="2"/>
@@ -1170,7 +1170,7 @@
     </w:p>
     <w:p>
       <w:pPr>
-        <w:pStyle w:val="a4"/>
+        <w:pStyle w:val="ListParagraph"/>
         <w:rPr>
           <w:sz w:val="24"/>
           <w:szCs w:val="24"/>
@@ -1255,7 +1255,7 @@
     </w:p>
     <w:p>
       <w:pPr>
-        <w:pStyle w:val="a4"/>
+        <w:pStyle w:val="ListParagraph"/>
         <w:rPr>
           <w:sz w:val="24"/>
           <w:szCs w:val="24"/>
@@ -1371,7 +1371,7 @@
     </w:p>
     <w:p>
       <w:pPr>
-        <w:pStyle w:val="a4"/>
+        <w:pStyle w:val="ListParagraph"/>
         <w:rPr>
           <w:sz w:val="24"/>
           <w:szCs w:val="24"/>
@@ -1380,7 +1380,7 @@
     </w:p>
     <w:p>
       <w:pPr>
-        <w:pStyle w:val="a4"/>
+        <w:pStyle w:val="ListParagraph"/>
         <w:rPr>
           <w:sz w:val="24"/>
           <w:szCs w:val="24"/>
@@ -1389,7 +1389,7 @@
     </w:p>
     <w:p>
       <w:pPr>
-        <w:pStyle w:val="a4"/>
+        <w:pStyle w:val="ListParagraph"/>
         <w:numPr>
           <w:ilvl w:val="0"/>
           <w:numId w:val="2"/>
@@ -1453,7 +1453,7 @@
     </w:p>
     <w:p>
       <w:pPr>
-        <w:pStyle w:val="a4"/>
+        <w:pStyle w:val="ListParagraph"/>
         <w:numPr>
           <w:ilvl w:val="0"/>
           <w:numId w:val="2"/>
@@ -1491,7 +1491,7 @@
       <w:hyperlink r:id="rId7" w:history="1">
         <w:r>
           <w:rPr>
-            <w:rStyle w:val="ad"/>
+            <w:rStyle w:val="Hyperlink"/>
             <w:sz w:val="24"/>
             <w:szCs w:val="24"/>
           </w:rPr>
@@ -1534,7 +1534,7 @@
     </w:p>
     <w:p>
       <w:pPr>
-        <w:pStyle w:val="a4"/>
+        <w:pStyle w:val="ListParagraph"/>
         <w:numPr>
           <w:ilvl w:val="0"/>
           <w:numId w:val="2"/>
@@ -1568,22 +1568,57 @@
           <w:sz w:val="24"/>
           <w:szCs w:val="24"/>
         </w:rPr>
-        <w:t>Major risk for the team test results is lack of organization and lack of competence from the trainees. The teams will be self-organized and weekly reviews of each team’s progress will be performed in order to minimize these risks and provide the team with guidance.</w:t>
-      </w:r>
-    </w:p>
-    <w:p>
-      <w:pPr>
-        <w:pStyle w:val="a4"/>
-        <w:ind w:left="360"/>
+        <w:t xml:space="preserve">Major risk for the </w:t>
+      </w:r>
+      <w:r>
         <w:rPr>
           <w:sz w:val="24"/>
           <w:szCs w:val="24"/>
         </w:rPr>
-      </w:pPr>
-    </w:p>
-    <w:p>
-      <w:pPr>
-        <w:pStyle w:val="a4"/>
+        <w:t>completion of this plan</w:t>
+      </w:r>
+      <w:r>
+        <w:rPr>
+          <w:sz w:val="24"/>
+          <w:szCs w:val="24"/>
+        </w:rPr>
+        <w:t xml:space="preserve"> is lack of organization and lack of competence from the trainees. The teams will be self-organized and weekly reviews of each team’s progress will be performed </w:t>
+      </w:r>
+      <w:r>
+        <w:rPr>
+          <w:sz w:val="24"/>
+          <w:szCs w:val="24"/>
+        </w:rPr>
+        <w:t xml:space="preserve">by the trainers </w:t>
+      </w:r>
+      <w:r>
+        <w:rPr>
+          <w:sz w:val="24"/>
+          <w:szCs w:val="24"/>
+        </w:rPr>
+        <w:t>in order to minimize these risks and provide the team with guidance.</w:t>
+      </w:r>
+      <w:r>
+        <w:rPr>
+          <w:sz w:val="24"/>
+          <w:szCs w:val="24"/>
+        </w:rPr>
+        <w:t xml:space="preserve"> There will be three 4 hour training sessions each week in order to familiarize the trainees with the test process.</w:t>
+      </w:r>
+    </w:p>
+    <w:p>
+      <w:pPr>
+        <w:pStyle w:val="ListParagraph"/>
+        <w:ind w:left="360"/>
+        <w:rPr>
+          <w:sz w:val="24"/>
+          <w:szCs w:val="24"/>
+        </w:rPr>
+      </w:pPr>
+    </w:p>
+    <w:p>
+      <w:pPr>
+        <w:pStyle w:val="ListParagraph"/>
         <w:numPr>
           <w:ilvl w:val="0"/>
           <w:numId w:val="2"/>
@@ -1605,7 +1640,7 @@
     </w:p>
     <w:p>
       <w:pPr>
-        <w:pStyle w:val="a4"/>
+        <w:pStyle w:val="ListParagraph"/>
         <w:rPr>
           <w:sz w:val="28"/>
           <w:szCs w:val="28"/>
@@ -1614,7 +1649,7 @@
     </w:p>
     <w:tbl>
       <w:tblPr>
-        <w:tblStyle w:val="-50"/>
+        <w:tblStyle w:val="LightGrid-Accent5"/>
         <w:tblW w:w="0" w:type="auto"/>
         <w:tblLook w:val="04A0" w:firstRow="1" w:lastRow="0" w:firstColumn="1" w:lastColumn="0" w:noHBand="0" w:noVBand="1"/>
       </w:tblPr>
@@ -1634,7 +1669,7 @@
           </w:tcPr>
           <w:p>
             <w:pPr>
-              <w:pStyle w:val="a4"/>
+              <w:pStyle w:val="ListParagraph"/>
               <w:ind w:left="0"/>
               <w:jc w:val="center"/>
               <w:rPr>
@@ -1659,7 +1694,7 @@
           </w:tcPr>
           <w:p>
             <w:pPr>
-              <w:pStyle w:val="a4"/>
+              <w:pStyle w:val="ListParagraph"/>
               <w:ind w:left="0"/>
               <w:jc w:val="center"/>
               <w:cnfStyle w:val="100000000000" w:firstRow="1" w:lastRow="0" w:firstColumn="0" w:lastColumn="0" w:oddVBand="0" w:evenVBand="0" w:oddHBand="0" w:evenHBand="0" w:firstRowFirstColumn="0" w:firstRowLastColumn="0" w:lastRowFirstColumn="0" w:lastRowLastColumn="0"/>
@@ -1685,7 +1720,7 @@
           </w:tcPr>
           <w:p>
             <w:pPr>
-              <w:pStyle w:val="a4"/>
+              <w:pStyle w:val="ListParagraph"/>
               <w:ind w:left="0"/>
               <w:jc w:val="center"/>
               <w:cnfStyle w:val="100000000000" w:firstRow="1" w:lastRow="0" w:firstColumn="0" w:lastColumn="0" w:oddVBand="0" w:evenVBand="0" w:oddHBand="0" w:evenHBand="0" w:firstRowFirstColumn="0" w:firstRowLastColumn="0" w:lastRowFirstColumn="0" w:lastRowLastColumn="0"/>
@@ -1717,7 +1752,7 @@
           </w:tcPr>
           <w:p>
             <w:pPr>
-              <w:pStyle w:val="a4"/>
+              <w:pStyle w:val="ListParagraph"/>
               <w:ind w:left="0"/>
               <w:jc w:val="center"/>
               <w:rPr>
@@ -1752,7 +1787,7 @@
           </w:tcPr>
           <w:p>
             <w:pPr>
-              <w:pStyle w:val="a4"/>
+              <w:pStyle w:val="ListParagraph"/>
               <w:ind w:left="0"/>
               <w:jc w:val="center"/>
               <w:cnfStyle w:val="000000100000" w:firstRow="0" w:lastRow="0" w:firstColumn="0" w:lastColumn="0" w:oddVBand="0" w:evenVBand="0" w:oddHBand="1" w:evenHBand="0" w:firstRowFirstColumn="0" w:firstRowLastColumn="0" w:lastRowFirstColumn="0" w:lastRowLastColumn="0"/>
@@ -1776,7 +1811,7 @@
           </w:tcPr>
           <w:p>
             <w:pPr>
-              <w:pStyle w:val="a4"/>
+              <w:pStyle w:val="ListParagraph"/>
               <w:ind w:left="0"/>
               <w:jc w:val="center"/>
               <w:cnfStyle w:val="000000100000" w:firstRow="0" w:lastRow="0" w:firstColumn="0" w:lastColumn="0" w:oddVBand="0" w:evenVBand="0" w:oddHBand="1" w:evenHBand="0" w:firstRowFirstColumn="0" w:firstRowLastColumn="0" w:lastRowFirstColumn="0" w:lastRowLastColumn="0"/>
@@ -1808,7 +1843,7 @@
           </w:tcPr>
           <w:p>
             <w:pPr>
-              <w:pStyle w:val="a4"/>
+              <w:pStyle w:val="ListParagraph"/>
               <w:ind w:left="0"/>
               <w:jc w:val="center"/>
               <w:rPr>
@@ -1869,7 +1904,7 @@
           </w:tcPr>
           <w:p>
             <w:pPr>
-              <w:pStyle w:val="a4"/>
+              <w:pStyle w:val="ListParagraph"/>
               <w:ind w:left="0"/>
               <w:jc w:val="center"/>
               <w:cnfStyle w:val="000000010000" w:firstRow="0" w:lastRow="0" w:firstColumn="0" w:lastColumn="0" w:oddVBand="0" w:evenVBand="0" w:oddHBand="0" w:evenHBand="1" w:firstRowFirstColumn="0" w:firstRowLastColumn="0" w:lastRowFirstColumn="0" w:lastRowLastColumn="0"/>
@@ -1893,7 +1928,7 @@
           </w:tcPr>
           <w:p>
             <w:pPr>
-              <w:pStyle w:val="a4"/>
+              <w:pStyle w:val="ListParagraph"/>
               <w:ind w:left="0"/>
               <w:jc w:val="center"/>
               <w:cnfStyle w:val="000000010000" w:firstRow="0" w:lastRow="0" w:firstColumn="0" w:lastColumn="0" w:oddVBand="0" w:evenVBand="0" w:oddHBand="0" w:evenHBand="1" w:firstRowFirstColumn="0" w:firstRowLastColumn="0" w:lastRowFirstColumn="0" w:lastRowLastColumn="0"/>
@@ -1925,7 +1960,7 @@
           </w:tcPr>
           <w:p>
             <w:pPr>
-              <w:pStyle w:val="a4"/>
+              <w:pStyle w:val="ListParagraph"/>
               <w:ind w:left="0"/>
               <w:jc w:val="center"/>
               <w:rPr>
@@ -1970,7 +2005,7 @@
           </w:tcPr>
           <w:p>
             <w:pPr>
-              <w:pStyle w:val="a4"/>
+              <w:pStyle w:val="ListParagraph"/>
               <w:ind w:left="0"/>
               <w:jc w:val="center"/>
               <w:cnfStyle w:val="000000100000" w:firstRow="0" w:lastRow="0" w:firstColumn="0" w:lastColumn="0" w:oddVBand="0" w:evenVBand="0" w:oddHBand="1" w:evenHBand="0" w:firstRowFirstColumn="0" w:firstRowLastColumn="0" w:lastRowFirstColumn="0" w:lastRowLastColumn="0"/>
@@ -1994,7 +2029,7 @@
           </w:tcPr>
           <w:p>
             <w:pPr>
-              <w:pStyle w:val="a4"/>
+              <w:pStyle w:val="ListParagraph"/>
               <w:ind w:left="0"/>
               <w:jc w:val="center"/>
               <w:cnfStyle w:val="000000100000" w:firstRow="0" w:lastRow="0" w:firstColumn="0" w:lastColumn="0" w:oddVBand="0" w:evenVBand="0" w:oddHBand="1" w:evenHBand="0" w:firstRowFirstColumn="0" w:firstRowLastColumn="0" w:lastRowFirstColumn="0" w:lastRowLastColumn="0"/>
@@ -2026,7 +2061,7 @@
           </w:tcPr>
           <w:p>
             <w:pPr>
-              <w:pStyle w:val="a4"/>
+              <w:pStyle w:val="ListParagraph"/>
               <w:ind w:left="0"/>
               <w:jc w:val="center"/>
               <w:rPr>
@@ -2079,7 +2114,7 @@
           </w:tcPr>
           <w:p>
             <w:pPr>
-              <w:pStyle w:val="a4"/>
+              <w:pStyle w:val="ListParagraph"/>
               <w:ind w:left="0"/>
               <w:jc w:val="center"/>
               <w:cnfStyle w:val="000000010000" w:firstRow="0" w:lastRow="0" w:firstColumn="0" w:lastColumn="0" w:oddVBand="0" w:evenVBand="0" w:oddHBand="0" w:evenHBand="1" w:firstRowFirstColumn="0" w:firstRowLastColumn="0" w:lastRowFirstColumn="0" w:lastRowLastColumn="0"/>
@@ -2103,7 +2138,7 @@
           </w:tcPr>
           <w:p>
             <w:pPr>
-              <w:pStyle w:val="a4"/>
+              <w:pStyle w:val="ListParagraph"/>
               <w:ind w:left="0"/>
               <w:jc w:val="center"/>
               <w:cnfStyle w:val="000000010000" w:firstRow="0" w:lastRow="0" w:firstColumn="0" w:lastColumn="0" w:oddVBand="0" w:evenVBand="0" w:oddHBand="0" w:evenHBand="1" w:firstRowFirstColumn="0" w:firstRowLastColumn="0" w:lastRowFirstColumn="0" w:lastRowLastColumn="0"/>
@@ -2125,16 +2160,16 @@
     </w:tbl>
     <w:p>
       <w:pPr>
-        <w:pStyle w:val="a4"/>
-        <w:rPr>
-          <w:sz w:val="28"/>
-          <w:szCs w:val="28"/>
-        </w:rPr>
-      </w:pPr>
-    </w:p>
-    <w:p>
-      <w:pPr>
-        <w:pStyle w:val="a4"/>
+        <w:pStyle w:val="ListParagraph"/>
+        <w:rPr>
+          <w:sz w:val="28"/>
+          <w:szCs w:val="28"/>
+        </w:rPr>
+      </w:pPr>
+    </w:p>
+    <w:p>
+      <w:pPr>
+        <w:pStyle w:val="ListParagraph"/>
         <w:numPr>
           <w:ilvl w:val="0"/>
           <w:numId w:val="2"/>
@@ -2156,14 +2191,15 @@
     </w:p>
     <w:p>
       <w:pPr>
-        <w:pStyle w:val="a4"/>
+        <w:pStyle w:val="ListParagraph"/>
         <w:numPr>
           <w:ilvl w:val="1"/>
           <w:numId w:val="2"/>
         </w:numPr>
-        <w:rPr>
-          <w:sz w:val="28"/>
-          <w:szCs w:val="28"/>
+        <w:ind w:left="1080"/>
+        <w:rPr>
+          <w:sz w:val="24"/>
+          <w:szCs w:val="24"/>
         </w:rPr>
       </w:pPr>
       <w:r>
@@ -2180,19 +2216,10 @@
         </w:rPr>
         <w:t xml:space="preserve"> by the team</w:t>
       </w:r>
-    </w:p>
-    <w:p>
-      <w:pPr>
-        <w:ind w:left="1080"/>
-        <w:rPr>
-          <w:sz w:val="28"/>
-          <w:szCs w:val="28"/>
-        </w:rPr>
-      </w:pPr>
     </w:p>
     <w:tbl>
       <w:tblPr>
-        <w:tblStyle w:val="-50"/>
+        <w:tblStyle w:val="LightGrid-Accent5"/>
         <w:tblW w:w="0" w:type="auto"/>
         <w:tblLook w:val="04A0" w:firstRow="1" w:lastRow="0" w:firstColumn="1" w:lastColumn="0" w:noHBand="0" w:noVBand="1"/>
       </w:tblPr>
@@ -2211,7 +2238,7 @@
           </w:tcPr>
           <w:p>
             <w:pPr>
-              <w:pStyle w:val="a4"/>
+              <w:pStyle w:val="ListParagraph"/>
               <w:ind w:left="0"/>
               <w:jc w:val="center"/>
               <w:rPr>
@@ -2236,7 +2263,7 @@
           </w:tcPr>
           <w:p>
             <w:pPr>
-              <w:pStyle w:val="a4"/>
+              <w:pStyle w:val="ListParagraph"/>
               <w:ind w:left="0"/>
               <w:jc w:val="center"/>
               <w:cnfStyle w:val="100000000000" w:firstRow="1" w:lastRow="0" w:firstColumn="0" w:lastColumn="0" w:oddVBand="0" w:evenVBand="0" w:oddHBand="0" w:evenHBand="0" w:firstRowFirstColumn="0" w:firstRowLastColumn="0" w:lastRowFirstColumn="0" w:lastRowLastColumn="0"/>
@@ -2268,7 +2295,7 @@
           </w:tcPr>
           <w:p>
             <w:pPr>
-              <w:pStyle w:val="a4"/>
+              <w:pStyle w:val="ListParagraph"/>
               <w:ind w:left="0"/>
               <w:jc w:val="center"/>
               <w:rPr>
@@ -2293,7 +2320,7 @@
           </w:tcPr>
           <w:p>
             <w:pPr>
-              <w:pStyle w:val="a4"/>
+              <w:pStyle w:val="ListParagraph"/>
               <w:ind w:left="0"/>
               <w:jc w:val="center"/>
               <w:cnfStyle w:val="000000100000" w:firstRow="0" w:lastRow="0" w:firstColumn="0" w:lastColumn="0" w:oddVBand="0" w:evenVBand="0" w:oddHBand="1" w:evenHBand="0" w:firstRowFirstColumn="0" w:firstRowLastColumn="0" w:lastRowFirstColumn="0" w:lastRowLastColumn="0"/>
@@ -2323,7 +2350,7 @@
           </w:tcPr>
           <w:p>
             <w:pPr>
-              <w:pStyle w:val="a4"/>
+              <w:pStyle w:val="ListParagraph"/>
               <w:ind w:left="0"/>
               <w:jc w:val="center"/>
               <w:rPr>
@@ -2428,7 +2455,7 @@
           </w:tcPr>
           <w:p>
             <w:pPr>
-              <w:pStyle w:val="a4"/>
+              <w:pStyle w:val="ListParagraph"/>
               <w:ind w:left="0"/>
               <w:jc w:val="center"/>
               <w:cnfStyle w:val="000000010000" w:firstRow="0" w:lastRow="0" w:firstColumn="0" w:lastColumn="0" w:oddVBand="0" w:evenVBand="0" w:oddHBand="0" w:evenHBand="1" w:firstRowFirstColumn="0" w:firstRowLastColumn="0" w:lastRowFirstColumn="0" w:lastRowLastColumn="0"/>
@@ -2458,7 +2485,7 @@
           </w:tcPr>
           <w:p>
             <w:pPr>
-              <w:pStyle w:val="a4"/>
+              <w:pStyle w:val="ListParagraph"/>
               <w:ind w:left="0"/>
               <w:jc w:val="center"/>
               <w:rPr>
@@ -2483,7 +2510,7 @@
           </w:tcPr>
           <w:p>
             <w:pPr>
-              <w:pStyle w:val="a4"/>
+              <w:pStyle w:val="ListParagraph"/>
               <w:ind w:left="0"/>
               <w:jc w:val="center"/>
               <w:cnfStyle w:val="000000100000" w:firstRow="0" w:lastRow="0" w:firstColumn="0" w:lastColumn="0" w:oddVBand="0" w:evenVBand="0" w:oddHBand="1" w:evenHBand="0" w:firstRowFirstColumn="0" w:firstRowLastColumn="0" w:lastRowFirstColumn="0" w:lastRowLastColumn="0"/>
@@ -2513,7 +2540,7 @@
           </w:tcPr>
           <w:p>
             <w:pPr>
-              <w:pStyle w:val="a4"/>
+              <w:pStyle w:val="ListParagraph"/>
               <w:ind w:left="0"/>
               <w:jc w:val="center"/>
               <w:rPr>
@@ -2538,7 +2565,7 @@
           </w:tcPr>
           <w:p>
             <w:pPr>
-              <w:pStyle w:val="a4"/>
+              <w:pStyle w:val="ListParagraph"/>
               <w:ind w:left="0"/>
               <w:jc w:val="center"/>
               <w:cnfStyle w:val="000000010000" w:firstRow="0" w:lastRow="0" w:firstColumn="0" w:lastColumn="0" w:oddVBand="0" w:evenVBand="0" w:oddHBand="0" w:evenHBand="1" w:firstRowFirstColumn="0" w:firstRowLastColumn="0" w:lastRowFirstColumn="0" w:lastRowLastColumn="0"/>
@@ -2568,7 +2595,7 @@
           </w:tcPr>
           <w:p>
             <w:pPr>
-              <w:pStyle w:val="a4"/>
+              <w:pStyle w:val="ListParagraph"/>
               <w:ind w:left="0"/>
               <w:jc w:val="center"/>
               <w:rPr>
@@ -2593,7 +2620,7 @@
           </w:tcPr>
           <w:p>
             <w:pPr>
-              <w:pStyle w:val="a4"/>
+              <w:pStyle w:val="ListParagraph"/>
               <w:ind w:left="0"/>
               <w:jc w:val="center"/>
               <w:cnfStyle w:val="000000100000" w:firstRow="0" w:lastRow="0" w:firstColumn="0" w:lastColumn="0" w:oddVBand="0" w:evenVBand="0" w:oddHBand="1" w:evenHBand="0" w:firstRowFirstColumn="0" w:firstRowLastColumn="0" w:lastRowFirstColumn="0" w:lastRowLastColumn="0"/>
@@ -2623,7 +2650,7 @@
           </w:tcPr>
           <w:p>
             <w:pPr>
-              <w:pStyle w:val="a4"/>
+              <w:pStyle w:val="ListParagraph"/>
               <w:ind w:left="0"/>
               <w:jc w:val="center"/>
               <w:rPr>
@@ -2648,7 +2675,7 @@
           </w:tcPr>
           <w:p>
             <w:pPr>
-              <w:pStyle w:val="a4"/>
+              <w:pStyle w:val="ListParagraph"/>
               <w:ind w:left="0"/>
               <w:jc w:val="center"/>
               <w:cnfStyle w:val="000000010000" w:firstRow="0" w:lastRow="0" w:firstColumn="0" w:lastColumn="0" w:oddVBand="0" w:evenVBand="0" w:oddHBand="0" w:evenHBand="1" w:firstRowFirstColumn="0" w:firstRowLastColumn="0" w:lastRowFirstColumn="0" w:lastRowLastColumn="0"/>
@@ -2678,7 +2705,7 @@
           </w:tcPr>
           <w:p>
             <w:pPr>
-              <w:pStyle w:val="a4"/>
+              <w:pStyle w:val="ListParagraph"/>
               <w:ind w:left="0"/>
               <w:jc w:val="center"/>
               <w:rPr>
@@ -2703,7 +2730,7 @@
           </w:tcPr>
           <w:p>
             <w:pPr>
-              <w:pStyle w:val="a4"/>
+              <w:pStyle w:val="ListParagraph"/>
               <w:ind w:left="0"/>
               <w:jc w:val="center"/>
               <w:cnfStyle w:val="000000100000" w:firstRow="0" w:lastRow="0" w:firstColumn="0" w:lastColumn="0" w:oddVBand="0" w:evenVBand="0" w:oddHBand="1" w:evenHBand="0" w:firstRowFirstColumn="0" w:firstRowLastColumn="0" w:lastRowFirstColumn="0" w:lastRowLastColumn="0"/>
@@ -2726,7 +2753,7 @@
     <w:p/>
     <w:p>
       <w:pPr>
-        <w:pStyle w:val="a4"/>
+        <w:pStyle w:val="ListParagraph"/>
         <w:numPr>
           <w:ilvl w:val="1"/>
           <w:numId w:val="2"/>
@@ -2801,7 +2828,7 @@
     </w:p>
     <w:p>
       <w:pPr>
-        <w:pStyle w:val="a4"/>
+        <w:pStyle w:val="ListParagraph"/>
         <w:numPr>
           <w:ilvl w:val="0"/>
           <w:numId w:val="2"/>
@@ -2831,7 +2858,7 @@
     </w:p>
     <w:p>
       <w:pPr>
-        <w:pStyle w:val="a4"/>
+        <w:pStyle w:val="ListParagraph"/>
         <w:numPr>
           <w:ilvl w:val="1"/>
           <w:numId w:val="2"/>
@@ -2850,31 +2877,70 @@
         </w:rPr>
         <w:t>Stress testing</w:t>
       </w:r>
-      <w:bookmarkStart w:id="0" w:name="_GoBack"/>
-      <w:bookmarkEnd w:id="0"/>
     </w:p>
     <w:p>
       <w:pPr>
         <w:ind w:left="1080"/>
         <w:rPr>
-          <w:b/>
-          <w:sz w:val="28"/>
-          <w:szCs w:val="28"/>
-        </w:rPr>
-      </w:pPr>
-    </w:p>
-    <w:p>
-      <w:pPr>
-        <w:pStyle w:val="a4"/>
-        <w:rPr>
-          <w:sz w:val="28"/>
-          <w:szCs w:val="28"/>
-        </w:rPr>
-      </w:pPr>
-    </w:p>
-    <w:p>
-      <w:pPr>
-        <w:pStyle w:val="a4"/>
+          <w:sz w:val="28"/>
+          <w:szCs w:val="28"/>
+        </w:rPr>
+      </w:pPr>
+      <w:r>
+        <w:rPr>
+          <w:sz w:val="24"/>
+          <w:szCs w:val="24"/>
+        </w:rPr>
+        <w:t xml:space="preserve">Stress testing of all functionalities will be performed. The behavior of the application will be tested </w:t>
+      </w:r>
+      <w:r>
+        <w:rPr>
+          <w:sz w:val="24"/>
+          <w:szCs w:val="24"/>
+        </w:rPr>
+        <w:t>with</w:t>
+      </w:r>
+      <w:r>
+        <w:rPr>
+          <w:sz w:val="24"/>
+          <w:szCs w:val="24"/>
+        </w:rPr>
+        <w:t xml:space="preserve"> the</w:t>
+      </w:r>
+      <w:r>
+        <w:rPr>
+          <w:sz w:val="24"/>
+          <w:szCs w:val="24"/>
+        </w:rPr>
+        <w:t xml:space="preserve"> database</w:t>
+      </w:r>
+      <w:r>
+        <w:rPr>
+          <w:sz w:val="24"/>
+          <w:szCs w:val="24"/>
+        </w:rPr>
+        <w:t xml:space="preserve"> and/or webserver</w:t>
+      </w:r>
+      <w:r>
+        <w:rPr>
+          <w:sz w:val="24"/>
+          <w:szCs w:val="24"/>
+        </w:rPr>
+        <w:t xml:space="preserve"> offline.</w:t>
+      </w:r>
+    </w:p>
+    <w:p>
+      <w:pPr>
+        <w:pStyle w:val="ListParagraph"/>
+        <w:rPr>
+          <w:sz w:val="28"/>
+          <w:szCs w:val="28"/>
+        </w:rPr>
+      </w:pPr>
+    </w:p>
+    <w:p>
+      <w:pPr>
+        <w:pStyle w:val="ListParagraph"/>
         <w:numPr>
           <w:ilvl w:val="0"/>
           <w:numId w:val="2"/>
@@ -2891,6 +2957,60 @@
           <w:sz w:val="28"/>
           <w:szCs w:val="28"/>
         </w:rPr>
+        <w:t>Communication Approach</w:t>
+      </w:r>
+    </w:p>
+    <w:p>
+      <w:pPr>
+        <w:ind w:left="360"/>
+        <w:rPr>
+          <w:sz w:val="24"/>
+          <w:szCs w:val="24"/>
+        </w:rPr>
+      </w:pPr>
+      <w:r>
+        <w:rPr>
+          <w:sz w:val="24"/>
+          <w:szCs w:val="24"/>
+        </w:rPr>
+        <w:t>The team will use the</w:t>
+      </w:r>
+      <w:r>
+        <w:rPr>
+          <w:sz w:val="24"/>
+          <w:szCs w:val="24"/>
+        </w:rPr>
+        <w:t xml:space="preserve"> </w:t>
+      </w:r>
+      <w:r>
+        <w:rPr>
+          <w:sz w:val="24"/>
+          <w:szCs w:val="24"/>
+        </w:rPr>
+        <w:t>scrum development process. Weekly planning meetings will be held at 20:00 on Monday. The standup daily scrum meetings will be held on Facebook at 22:00 every week day except Monday and Friday.</w:t>
+      </w:r>
+      <w:bookmarkStart w:id="0" w:name="_GoBack"/>
+      <w:bookmarkEnd w:id="0"/>
+    </w:p>
+    <w:p>
+      <w:pPr>
+        <w:pStyle w:val="ListParagraph"/>
+        <w:numPr>
+          <w:ilvl w:val="0"/>
+          <w:numId w:val="2"/>
+        </w:numPr>
+        <w:rPr>
+          <w:b/>
+          <w:sz w:val="28"/>
+          <w:szCs w:val="28"/>
+        </w:rPr>
+      </w:pPr>
+      <w:r>
+        <w:rPr>
+          <w:b/>
+          <w:sz w:val="28"/>
+          <w:szCs w:val="28"/>
+        </w:rPr>
         <w:t xml:space="preserve">Test </w:t>
       </w:r>
       <w:r>
@@ -2904,7 +3024,7 @@
     </w:p>
     <w:p>
       <w:pPr>
-        <w:pStyle w:val="a4"/>
+        <w:pStyle w:val="ListParagraph"/>
         <w:ind w:left="1440"/>
         <w:rPr>
           <w:sz w:val="28"/>
@@ -2914,7 +3034,7 @@
     </w:p>
     <w:tbl>
       <w:tblPr>
-        <w:tblStyle w:val="-50"/>
+        <w:tblStyle w:val="LightGrid-Accent5"/>
         <w:tblW w:w="0" w:type="auto"/>
         <w:tblLook w:val="04A0" w:firstRow="1" w:lastRow="0" w:firstColumn="1" w:lastColumn="0" w:noHBand="0" w:noVBand="1"/>
       </w:tblPr>
@@ -3281,7 +3401,7 @@
         </w:tcPr>
         <w:p>
           <w:pPr>
-            <w:pStyle w:val="a7"/>
+            <w:pStyle w:val="Footer"/>
             <w:jc w:val="right"/>
             <w:rPr>
               <w:b/>
@@ -3307,7 +3427,7 @@
               <w:sz w:val="32"/>
               <w:szCs w:val="32"/>
             </w:rPr>
-            <w:t>6</w:t>
+            <w:t>4</w:t>
           </w:r>
           <w:r>
             <w:rPr>
@@ -3327,7 +3447,7 @@
         </w:tcPr>
         <w:p>
           <w:pPr>
-            <w:pStyle w:val="a7"/>
+            <w:pStyle w:val="Footer"/>
           </w:pPr>
         </w:p>
       </w:tc>
@@ -3335,7 +3455,7 @@
   </w:tbl>
   <w:p>
     <w:pPr>
-      <w:pStyle w:val="a7"/>
+      <w:pStyle w:val="Footer"/>
     </w:pPr>
   </w:p>
 </w:ftr>
@@ -3389,7 +3509,7 @@
     <w:sdtContent>
       <w:p>
         <w:pPr>
-          <w:pStyle w:val="a5"/>
+          <w:pStyle w:val="Header"/>
           <w:tabs>
             <w:tab w:val="left" w:pos="2580"/>
             <w:tab w:val="left" w:pos="2985"/>
@@ -3448,7 +3568,7 @@
     <w:sdtContent>
       <w:p>
         <w:pPr>
-          <w:pStyle w:val="a5"/>
+          <w:pStyle w:val="Header"/>
           <w:tabs>
             <w:tab w:val="left" w:pos="2580"/>
             <w:tab w:val="left" w:pos="2985"/>
@@ -3486,7 +3606,7 @@
     <w:sdtContent>
       <w:p>
         <w:pPr>
-          <w:pStyle w:val="a5"/>
+          <w:pStyle w:val="Header"/>
           <w:pBdr>
             <w:bottom w:val="single" w:sz="4" w:space="1" w:color="A5A5A5" w:themeColor="background1" w:themeShade="A5"/>
           </w:pBdr>
@@ -3512,7 +3632,7 @@
   </w:sdt>
   <w:p>
     <w:pPr>
-      <w:pStyle w:val="a5"/>
+      <w:pStyle w:val="Header"/>
     </w:pPr>
   </w:p>
 </w:hdr>
@@ -4926,7 +5046,7 @@
   <w:abstractNum w:abstractNumId="16">
     <w:nsid w:val="64B83851"/>
     <w:multiLevelType w:val="hybridMultilevel"/>
-    <w:tmpl w:val="A4C80F5C"/>
+    <w:tmpl w:val="A61E4410"/>
     <w:lvl w:ilvl="0" w:tplc="0409000F">
       <w:start w:val="1"/>
       <w:numFmt w:val="decimal"/>
@@ -5732,18 +5852,18 @@
     <w:lsdException w:name="List Table 6 Colorful Accent 6" w:uiPriority="51"/>
     <w:lsdException w:name="List Table 7 Colorful Accent 6" w:uiPriority="52"/>
   </w:latentStyles>
-  <w:style w:type="paragraph" w:default="1" w:styleId="a">
+  <w:style w:type="paragraph" w:default="1" w:styleId="Normal">
     <w:name w:val="Normal"/>
     <w:qFormat/>
     <w:rsid w:val="004A6EAA"/>
   </w:style>
-  <w:style w:type="character" w:default="1" w:styleId="a0">
+  <w:style w:type="character" w:default="1" w:styleId="DefaultParagraphFont">
     <w:name w:val="Default Paragraph Font"/>
     <w:uiPriority w:val="1"/>
     <w:semiHidden/>
     <w:unhideWhenUsed/>
   </w:style>
-  <w:style w:type="table" w:default="1" w:styleId="a1">
+  <w:style w:type="table" w:default="1" w:styleId="TableNormal">
     <w:name w:val="Normal Table"/>
     <w:uiPriority w:val="99"/>
     <w:semiHidden/>
@@ -5758,15 +5878,15 @@
       </w:tblCellMar>
     </w:tblPr>
   </w:style>
-  <w:style w:type="numbering" w:default="1" w:styleId="a2">
+  <w:style w:type="numbering" w:default="1" w:styleId="NoList">
     <w:name w:val="No List"/>
     <w:uiPriority w:val="99"/>
     <w:semiHidden/>
     <w:unhideWhenUsed/>
   </w:style>
-  <w:style w:type="table" w:styleId="a3">
+  <w:style w:type="table" w:styleId="TableGrid">
     <w:name w:val="Table Grid"/>
-    <w:basedOn w:val="a1"/>
+    <w:basedOn w:val="TableNormal"/>
     <w:uiPriority w:val="59"/>
     <w:rsid w:val="00F26BC2"/>
     <w:pPr>
@@ -5792,7 +5912,7 @@
   </w:style>
   <w:style w:type="table" w:customStyle="1" w:styleId="LightShading1">
     <w:name w:val="Light Shading1"/>
-    <w:basedOn w:val="a1"/>
+    <w:basedOn w:val="TableNormal"/>
     <w:uiPriority w:val="60"/>
     <w:rsid w:val="00F26BC2"/>
     <w:pPr>
@@ -5893,9 +6013,9 @@
       </w:tcPr>
     </w:tblStylePr>
   </w:style>
-  <w:style w:type="table" w:styleId="-5">
+  <w:style w:type="table" w:styleId="LightList-Accent5">
     <w:name w:val="Light List Accent 5"/>
-    <w:basedOn w:val="a1"/>
+    <w:basedOn w:val="TableNormal"/>
     <w:uiPriority w:val="61"/>
     <w:rsid w:val="00F26BC2"/>
     <w:pPr>
@@ -5985,9 +6105,9 @@
       </w:tcPr>
     </w:tblStylePr>
   </w:style>
-  <w:style w:type="table" w:styleId="3-1">
+  <w:style w:type="table" w:styleId="MediumGrid3-Accent1">
     <w:name w:val="Medium Grid 3 Accent 1"/>
-    <w:basedOn w:val="a1"/>
+    <w:basedOn w:val="TableNormal"/>
     <w:uiPriority w:val="69"/>
     <w:rsid w:val="00F26BC2"/>
     <w:pPr>
@@ -6126,9 +6246,9 @@
       </w:tcPr>
     </w:tblStylePr>
   </w:style>
-  <w:style w:type="table" w:styleId="-1">
+  <w:style w:type="table" w:styleId="ColorfulGrid-Accent1">
     <w:name w:val="Colorful Grid Accent 1"/>
-    <w:basedOn w:val="a1"/>
+    <w:basedOn w:val="TableNormal"/>
     <w:uiPriority w:val="73"/>
     <w:rsid w:val="00F26BC2"/>
     <w:pPr>
@@ -6206,9 +6326,9 @@
       </w:tcPr>
     </w:tblStylePr>
   </w:style>
-  <w:style w:type="table" w:styleId="2-1">
+  <w:style w:type="table" w:styleId="MediumGrid2-Accent1">
     <w:name w:val="Medium Grid 2 Accent 1"/>
-    <w:basedOn w:val="a1"/>
+    <w:basedOn w:val="TableNormal"/>
     <w:uiPriority w:val="68"/>
     <w:rsid w:val="00F26BC2"/>
     <w:pPr>
@@ -6331,9 +6451,9 @@
       </w:tcPr>
     </w:tblStylePr>
   </w:style>
-  <w:style w:type="paragraph" w:styleId="a4">
+  <w:style w:type="paragraph" w:styleId="ListParagraph">
     <w:name w:val="List Paragraph"/>
-    <w:basedOn w:val="a"/>
+    <w:basedOn w:val="Normal"/>
     <w:uiPriority w:val="34"/>
     <w:qFormat/>
     <w:rsid w:val="00F26BC2"/>
@@ -6344,7 +6464,7 @@
   </w:style>
   <w:style w:type="table" w:customStyle="1" w:styleId="-11">
     <w:name w:val="Светъл лист - Акцент 11"/>
-    <w:basedOn w:val="a1"/>
+    <w:basedOn w:val="TableNormal"/>
     <w:uiPriority w:val="61"/>
     <w:rsid w:val="00F7138B"/>
     <w:pPr>
@@ -6434,9 +6554,9 @@
       </w:tcPr>
     </w:tblStylePr>
   </w:style>
-  <w:style w:type="table" w:styleId="-50">
+  <w:style w:type="table" w:styleId="LightGrid-Accent5">
     <w:name w:val="Light Grid Accent 5"/>
-    <w:basedOn w:val="a1"/>
+    <w:basedOn w:val="TableNormal"/>
     <w:uiPriority w:val="62"/>
     <w:rsid w:val="00F7138B"/>
     <w:pPr>
@@ -6566,7 +6686,7 @@
   </w:style>
   <w:style w:type="table" w:customStyle="1" w:styleId="-110">
     <w:name w:val="Светла мрежа - Акцент 11"/>
-    <w:basedOn w:val="a1"/>
+    <w:basedOn w:val="TableNormal"/>
     <w:uiPriority w:val="62"/>
     <w:rsid w:val="00643582"/>
     <w:pPr>
@@ -6694,10 +6814,10 @@
       </w:tcPr>
     </w:tblStylePr>
   </w:style>
-  <w:style w:type="paragraph" w:styleId="a5">
+  <w:style w:type="paragraph" w:styleId="Header">
     <w:name w:val="header"/>
-    <w:basedOn w:val="a"/>
-    <w:link w:val="a6"/>
+    <w:basedOn w:val="Normal"/>
+    <w:link w:val="HeaderChar"/>
     <w:uiPriority w:val="99"/>
     <w:unhideWhenUsed/>
     <w:rsid w:val="00F8522F"/>
@@ -6709,17 +6829,17 @@
       <w:spacing w:after="0" w:line="240" w:lineRule="auto"/>
     </w:pPr>
   </w:style>
-  <w:style w:type="character" w:customStyle="1" w:styleId="a6">
-    <w:name w:val="Горен колонтитул Знак"/>
-    <w:basedOn w:val="a0"/>
-    <w:link w:val="a5"/>
+  <w:style w:type="character" w:customStyle="1" w:styleId="HeaderChar">
+    <w:name w:val="Header Char"/>
+    <w:basedOn w:val="DefaultParagraphFont"/>
+    <w:link w:val="Header"/>
     <w:uiPriority w:val="99"/>
     <w:rsid w:val="00F8522F"/>
   </w:style>
-  <w:style w:type="paragraph" w:styleId="a7">
+  <w:style w:type="paragraph" w:styleId="Footer">
     <w:name w:val="footer"/>
-    <w:basedOn w:val="a"/>
-    <w:link w:val="a8"/>
+    <w:basedOn w:val="Normal"/>
+    <w:link w:val="FooterChar"/>
     <w:uiPriority w:val="99"/>
     <w:unhideWhenUsed/>
     <w:rsid w:val="00F8522F"/>
@@ -6731,17 +6851,17 @@
       <w:spacing w:after="0" w:line="240" w:lineRule="auto"/>
     </w:pPr>
   </w:style>
-  <w:style w:type="character" w:customStyle="1" w:styleId="a8">
-    <w:name w:val="Долен колонтитул Знак"/>
-    <w:basedOn w:val="a0"/>
-    <w:link w:val="a7"/>
+  <w:style w:type="character" w:customStyle="1" w:styleId="FooterChar">
+    <w:name w:val="Footer Char"/>
+    <w:basedOn w:val="DefaultParagraphFont"/>
+    <w:link w:val="Footer"/>
     <w:uiPriority w:val="99"/>
     <w:rsid w:val="00F8522F"/>
   </w:style>
-  <w:style w:type="paragraph" w:styleId="a9">
+  <w:style w:type="paragraph" w:styleId="BalloonText">
     <w:name w:val="Balloon Text"/>
-    <w:basedOn w:val="a"/>
-    <w:link w:val="aa"/>
+    <w:basedOn w:val="Normal"/>
+    <w:link w:val="BalloonTextChar"/>
     <w:uiPriority w:val="99"/>
     <w:semiHidden/>
     <w:unhideWhenUsed/>
@@ -6755,10 +6875,10 @@
       <w:szCs w:val="16"/>
     </w:rPr>
   </w:style>
-  <w:style w:type="character" w:customStyle="1" w:styleId="aa">
-    <w:name w:val="Изнесен текст Знак"/>
-    <w:basedOn w:val="a0"/>
-    <w:link w:val="a9"/>
+  <w:style w:type="character" w:customStyle="1" w:styleId="BalloonTextChar">
+    <w:name w:val="Balloon Text Char"/>
+    <w:basedOn w:val="DefaultParagraphFont"/>
+    <w:link w:val="BalloonText"/>
     <w:uiPriority w:val="99"/>
     <w:semiHidden/>
     <w:rsid w:val="00F8522F"/>
@@ -6768,9 +6888,9 @@
       <w:szCs w:val="16"/>
     </w:rPr>
   </w:style>
-  <w:style w:type="paragraph" w:styleId="ab">
+  <w:style w:type="paragraph" w:styleId="NoSpacing">
     <w:name w:val="No Spacing"/>
-    <w:link w:val="ac"/>
+    <w:link w:val="NoSpacingChar"/>
     <w:uiPriority w:val="1"/>
     <w:qFormat/>
     <w:rsid w:val="00F8522F"/>
@@ -6781,19 +6901,19 @@
       <w:rFonts w:eastAsiaTheme="minorEastAsia"/>
     </w:rPr>
   </w:style>
-  <w:style w:type="character" w:customStyle="1" w:styleId="ac">
-    <w:name w:val="Без разредка Знак"/>
-    <w:basedOn w:val="a0"/>
-    <w:link w:val="ab"/>
+  <w:style w:type="character" w:customStyle="1" w:styleId="NoSpacingChar">
+    <w:name w:val="No Spacing Char"/>
+    <w:basedOn w:val="DefaultParagraphFont"/>
+    <w:link w:val="NoSpacing"/>
     <w:uiPriority w:val="1"/>
     <w:rsid w:val="00F8522F"/>
     <w:rPr>
       <w:rFonts w:eastAsiaTheme="minorEastAsia"/>
     </w:rPr>
   </w:style>
-  <w:style w:type="character" w:styleId="ad">
+  <w:style w:type="character" w:styleId="Hyperlink">
     <w:name w:val="Hyperlink"/>
-    <w:basedOn w:val="a0"/>
+    <w:basedOn w:val="DefaultParagraphFont"/>
     <w:uiPriority w:val="99"/>
     <w:unhideWhenUsed/>
     <w:rsid w:val="00500B85"/>
@@ -6955,6 +7075,7 @@
   </w:compat>
   <w:rsids>
     <w:rsidRoot w:val="00AF7B20"/>
+    <w:rsid w:val="00646A50"/>
     <w:rsid w:val="006B2A2F"/>
     <w:rsid w:val="00AF7B20"/>
     <w:rsid w:val="00DD20EB"/>
@@ -6975,8 +7096,8 @@
   </m:mathPr>
   <w:themeFontLang w:val="en-US"/>
   <w:clrSchemeMapping w:bg1="light1" w:t1="dark1" w:bg2="light2" w:t2="dark2" w:accent1="accent1" w:accent2="accent2" w:accent3="accent3" w:accent4="accent4" w:accent5="accent5" w:accent6="accent6" w:hyperlink="hyperlink" w:followedHyperlink="followedHyperlink"/>
-  <w:decimalSymbol w:val="."/>
-  <w:listSeparator w:val=","/>
+  <w:decimalSymbol w:val=","/>
+  <w:listSeparator w:val=";"/>
 </w:settings>
 </file>
 
@@ -7370,17 +7491,17 @@
     <w:lsdException w:name="List Table 6 Colorful Accent 6" w:uiPriority="51"/>
     <w:lsdException w:name="List Table 7 Colorful Accent 6" w:uiPriority="52"/>
   </w:latentStyles>
-  <w:style w:type="paragraph" w:default="1" w:styleId="a">
+  <w:style w:type="paragraph" w:default="1" w:styleId="Normal">
     <w:name w:val="Normal"/>
     <w:qFormat/>
   </w:style>
-  <w:style w:type="character" w:default="1" w:styleId="a0">
+  <w:style w:type="character" w:default="1" w:styleId="DefaultParagraphFont">
     <w:name w:val="Default Paragraph Font"/>
     <w:uiPriority w:val="1"/>
     <w:semiHidden/>
     <w:unhideWhenUsed/>
   </w:style>
-  <w:style w:type="table" w:default="1" w:styleId="a1">
+  <w:style w:type="table" w:default="1" w:styleId="TableNormal">
     <w:name w:val="Normal Table"/>
     <w:uiPriority w:val="99"/>
     <w:semiHidden/>
@@ -7395,7 +7516,7 @@
       </w:tblCellMar>
     </w:tblPr>
   </w:style>
-  <w:style w:type="numbering" w:default="1" w:styleId="a2">
+  <w:style w:type="numbering" w:default="1" w:styleId="NoList">
     <w:name w:val="No List"/>
     <w:uiPriority w:val="99"/>
     <w:semiHidden/>

</xml_diff>

<commit_message>
Test plan week 1 final draft
</commit_message>
<xml_diff>
--- a/TestPlan/Test-Plan-Team-Lich-Decho.docx
+++ b/TestPlan/Test-Plan-Team-Lich-Decho.docx
@@ -29,21 +29,12 @@
           <w:szCs w:val="56"/>
         </w:rPr>
       </w:pPr>
-      <w:proofErr w:type="spellStart"/>
       <w:r>
         <w:rPr>
           <w:sz w:val="56"/>
           <w:szCs w:val="56"/>
         </w:rPr>
-        <w:t>Telerik</w:t>
-      </w:r>
-      <w:proofErr w:type="spellEnd"/>
-      <w:r>
-        <w:rPr>
-          <w:sz w:val="56"/>
-          <w:szCs w:val="56"/>
-        </w:rPr>
-        <w:t xml:space="preserve"> Academy</w:t>
+        <w:t>Telerik Academy</w:t>
       </w:r>
       <w:r>
         <w:rPr>
@@ -210,7 +201,7 @@
     </w:p>
     <w:tbl>
       <w:tblPr>
-        <w:tblStyle w:val="LightGrid-Accent5"/>
+        <w:tblStyle w:val="-50"/>
         <w:tblW w:w="0" w:type="auto"/>
         <w:tblLook w:val="04A0" w:firstRow="1" w:lastRow="0" w:firstColumn="1" w:lastColumn="0" w:noHBand="0" w:noVBand="1"/>
       </w:tblPr>
@@ -676,7 +667,7 @@
     </w:p>
     <w:p>
       <w:pPr>
-        <w:pStyle w:val="ListParagraph"/>
+        <w:pStyle w:val="a4"/>
         <w:numPr>
           <w:ilvl w:val="0"/>
           <w:numId w:val="1"/>
@@ -696,7 +687,7 @@
     </w:p>
     <w:p>
       <w:pPr>
-        <w:pStyle w:val="ListParagraph"/>
+        <w:pStyle w:val="a4"/>
         <w:numPr>
           <w:ilvl w:val="0"/>
           <w:numId w:val="1"/>
@@ -716,7 +707,7 @@
     </w:p>
     <w:p>
       <w:pPr>
-        <w:pStyle w:val="ListParagraph"/>
+        <w:pStyle w:val="a4"/>
         <w:numPr>
           <w:ilvl w:val="0"/>
           <w:numId w:val="1"/>
@@ -736,7 +727,7 @@
     </w:p>
     <w:p>
       <w:pPr>
-        <w:pStyle w:val="ListParagraph"/>
+        <w:pStyle w:val="a4"/>
         <w:numPr>
           <w:ilvl w:val="0"/>
           <w:numId w:val="1"/>
@@ -756,7 +747,7 @@
     </w:p>
     <w:p>
       <w:pPr>
-        <w:pStyle w:val="ListParagraph"/>
+        <w:pStyle w:val="a4"/>
         <w:numPr>
           <w:ilvl w:val="1"/>
           <w:numId w:val="1"/>
@@ -776,7 +767,7 @@
     </w:p>
     <w:p>
       <w:pPr>
-        <w:pStyle w:val="ListParagraph"/>
+        <w:pStyle w:val="a4"/>
         <w:numPr>
           <w:ilvl w:val="1"/>
           <w:numId w:val="1"/>
@@ -796,7 +787,7 @@
     </w:p>
     <w:p>
       <w:pPr>
-        <w:pStyle w:val="ListParagraph"/>
+        <w:pStyle w:val="a4"/>
         <w:numPr>
           <w:ilvl w:val="0"/>
           <w:numId w:val="1"/>
@@ -823,7 +814,7 @@
     </w:p>
     <w:p>
       <w:pPr>
-        <w:pStyle w:val="ListParagraph"/>
+        <w:pStyle w:val="a4"/>
         <w:numPr>
           <w:ilvl w:val="0"/>
           <w:numId w:val="1"/>
@@ -843,7 +834,7 @@
     </w:p>
     <w:p>
       <w:pPr>
-        <w:pStyle w:val="ListParagraph"/>
+        <w:pStyle w:val="a4"/>
         <w:numPr>
           <w:ilvl w:val="1"/>
           <w:numId w:val="1"/>
@@ -863,7 +854,7 @@
     </w:p>
     <w:p>
       <w:pPr>
-        <w:pStyle w:val="ListParagraph"/>
+        <w:pStyle w:val="a4"/>
         <w:numPr>
           <w:ilvl w:val="2"/>
           <w:numId w:val="1"/>
@@ -883,7 +874,7 @@
     </w:p>
     <w:p>
       <w:pPr>
-        <w:pStyle w:val="ListParagraph"/>
+        <w:pStyle w:val="a4"/>
         <w:numPr>
           <w:ilvl w:val="2"/>
           <w:numId w:val="1"/>
@@ -903,7 +894,7 @@
     </w:p>
     <w:p>
       <w:pPr>
-        <w:pStyle w:val="ListParagraph"/>
+        <w:pStyle w:val="a4"/>
         <w:numPr>
           <w:ilvl w:val="2"/>
           <w:numId w:val="1"/>
@@ -923,7 +914,7 @@
     </w:p>
     <w:p>
       <w:pPr>
-        <w:pStyle w:val="ListParagraph"/>
+        <w:pStyle w:val="a4"/>
         <w:numPr>
           <w:ilvl w:val="2"/>
           <w:numId w:val="1"/>
@@ -943,7 +934,7 @@
     </w:p>
     <w:p>
       <w:pPr>
-        <w:pStyle w:val="ListParagraph"/>
+        <w:pStyle w:val="a4"/>
         <w:numPr>
           <w:ilvl w:val="2"/>
           <w:numId w:val="1"/>
@@ -963,7 +954,7 @@
     </w:p>
     <w:p>
       <w:pPr>
-        <w:pStyle w:val="ListParagraph"/>
+        <w:pStyle w:val="a4"/>
         <w:numPr>
           <w:ilvl w:val="2"/>
           <w:numId w:val="1"/>
@@ -983,7 +974,7 @@
     </w:p>
     <w:p>
       <w:pPr>
-        <w:pStyle w:val="ListParagraph"/>
+        <w:pStyle w:val="a4"/>
         <w:numPr>
           <w:ilvl w:val="2"/>
           <w:numId w:val="1"/>
@@ -1003,7 +994,7 @@
     </w:p>
     <w:p>
       <w:pPr>
-        <w:pStyle w:val="ListParagraph"/>
+        <w:pStyle w:val="a4"/>
         <w:numPr>
           <w:ilvl w:val="2"/>
           <w:numId w:val="1"/>
@@ -1023,7 +1014,7 @@
     </w:p>
     <w:p>
       <w:pPr>
-        <w:pStyle w:val="ListParagraph"/>
+        <w:pStyle w:val="a4"/>
         <w:numPr>
           <w:ilvl w:val="1"/>
           <w:numId w:val="1"/>
@@ -1043,7 +1034,7 @@
     </w:p>
     <w:p>
       <w:pPr>
-        <w:pStyle w:val="ListParagraph"/>
+        <w:pStyle w:val="a4"/>
         <w:numPr>
           <w:ilvl w:val="0"/>
           <w:numId w:val="1"/>
@@ -1063,7 +1054,7 @@
     </w:p>
     <w:p>
       <w:pPr>
-        <w:pStyle w:val="ListParagraph"/>
+        <w:pStyle w:val="a4"/>
         <w:numPr>
           <w:ilvl w:val="0"/>
           <w:numId w:val="1"/>
@@ -1083,7 +1074,7 @@
     </w:p>
     <w:p>
       <w:pPr>
-        <w:pStyle w:val="ListParagraph"/>
+        <w:pStyle w:val="a4"/>
         <w:numPr>
           <w:ilvl w:val="0"/>
           <w:numId w:val="1"/>
@@ -1148,7 +1139,7 @@
     </w:p>
     <w:p>
       <w:pPr>
-        <w:pStyle w:val="ListParagraph"/>
+        <w:pStyle w:val="a4"/>
         <w:numPr>
           <w:ilvl w:val="0"/>
           <w:numId w:val="2"/>
@@ -1170,34 +1161,32 @@
     </w:p>
     <w:p>
       <w:pPr>
-        <w:pStyle w:val="ListParagraph"/>
+        <w:pStyle w:val="a4"/>
         <w:rPr>
           <w:sz w:val="24"/>
           <w:szCs w:val="24"/>
         </w:rPr>
       </w:pPr>
-      <w:proofErr w:type="spellStart"/>
       <w:r>
         <w:rPr>
           <w:sz w:val="24"/>
           <w:szCs w:val="24"/>
         </w:rPr>
-        <w:t>Telerik</w:t>
-      </w:r>
-      <w:proofErr w:type="spellEnd"/>
+        <w:t>Telerik Academy Learning System is student system developed for</w:t>
+      </w:r>
       <w:r>
         <w:rPr>
           <w:sz w:val="24"/>
           <w:szCs w:val="24"/>
         </w:rPr>
-        <w:t xml:space="preserve"> Academy Learning System is student system developed for</w:t>
+        <w:t xml:space="preserve"> the purpose of training at the</w:t>
       </w:r>
       <w:r>
         <w:rPr>
           <w:sz w:val="24"/>
           <w:szCs w:val="24"/>
         </w:rPr>
-        <w:t xml:space="preserve"> the purpose of training at the</w:t>
+        <w:t xml:space="preserve"> Telerik</w:t>
       </w:r>
       <w:r>
         <w:rPr>
@@ -1206,112 +1195,106 @@
         </w:rPr>
         <w:t xml:space="preserve"> </w:t>
       </w:r>
-      <w:proofErr w:type="spellStart"/>
       <w:r>
         <w:rPr>
           <w:sz w:val="24"/>
           <w:szCs w:val="24"/>
         </w:rPr>
-        <w:t>Telerik</w:t>
-      </w:r>
-      <w:proofErr w:type="spellEnd"/>
+        <w:t>Academy.</w:t>
+      </w:r>
       <w:r>
         <w:rPr>
           <w:sz w:val="24"/>
           <w:szCs w:val="24"/>
         </w:rPr>
-        <w:t xml:space="preserve"> </w:t>
+        <w:t xml:space="preserve"> It </w:t>
       </w:r>
       <w:r>
         <w:rPr>
           <w:sz w:val="24"/>
           <w:szCs w:val="24"/>
         </w:rPr>
-        <w:t>Academy.</w:t>
-      </w:r>
-      <w:r>
+        <w:t>is built and maintained by the Academy of Telerik</w:t>
+      </w:r>
+    </w:p>
+    <w:p>
+      <w:pPr>
+        <w:pStyle w:val="a4"/>
         <w:rPr>
           <w:sz w:val="24"/>
           <w:szCs w:val="24"/>
         </w:rPr>
-        <w:t xml:space="preserve"> It </w:t>
-      </w:r>
+      </w:pPr>
       <w:r>
         <w:rPr>
           <w:sz w:val="24"/>
           <w:szCs w:val="24"/>
         </w:rPr>
-        <w:t xml:space="preserve">is built and maintained by the Academy of </w:t>
-      </w:r>
-      <w:proofErr w:type="spellStart"/>
+        <w:t xml:space="preserve">centralized information system, </w:t>
+      </w:r>
       <w:r>
         <w:rPr>
           <w:sz w:val="24"/>
           <w:szCs w:val="24"/>
         </w:rPr>
-        <w:t>Telerik</w:t>
-      </w:r>
-      <w:proofErr w:type="spellEnd"/>
-    </w:p>
-    <w:p>
-      <w:pPr>
-        <w:pStyle w:val="ListParagraph"/>
+        <w:t>which</w:t>
+      </w:r>
+      <w:r>
         <w:rPr>
           <w:sz w:val="24"/>
           <w:szCs w:val="24"/>
         </w:rPr>
-      </w:pPr>
+        <w:t xml:space="preserve"> </w:t>
+      </w:r>
       <w:r>
         <w:rPr>
           <w:sz w:val="24"/>
           <w:szCs w:val="24"/>
         </w:rPr>
-        <w:t xml:space="preserve">centralized information system, </w:t>
+        <w:t>stored information about traini</w:t>
       </w:r>
       <w:r>
         <w:rPr>
           <w:sz w:val="24"/>
           <w:szCs w:val="24"/>
         </w:rPr>
-        <w:t>which</w:t>
+        <w:t>ng courses, participants in the</w:t>
       </w:r>
       <w:r>
         <w:rPr>
           <w:sz w:val="24"/>
           <w:szCs w:val="24"/>
         </w:rPr>
-        <w:t xml:space="preserve"> </w:t>
+        <w:t xml:space="preserve"> Telerik</w:t>
       </w:r>
       <w:r>
         <w:rPr>
           <w:sz w:val="24"/>
           <w:szCs w:val="24"/>
         </w:rPr>
-        <w:t>stored information about traini</w:t>
+        <w:t xml:space="preserve"> </w:t>
       </w:r>
       <w:r>
         <w:rPr>
           <w:sz w:val="24"/>
           <w:szCs w:val="24"/>
         </w:rPr>
-        <w:t>ng courses, participants in the</w:t>
+        <w:t>Academy</w:t>
       </w:r>
       <w:r>
         <w:rPr>
           <w:sz w:val="24"/>
           <w:szCs w:val="24"/>
         </w:rPr>
-        <w:t xml:space="preserve"> </w:t>
-      </w:r>
-      <w:proofErr w:type="spellStart"/>
+        <w:t xml:space="preserve">, </w:t>
+      </w:r>
       <w:r>
         <w:rPr>
           <w:sz w:val="24"/>
           <w:szCs w:val="24"/>
         </w:rPr>
-        <w:t>Telerik</w:t>
-      </w:r>
-      <w:proofErr w:type="spellEnd"/>
+        <w:t>their results in the courses (homework, projects, assessments and achievements), schedules</w:t>
+      </w:r>
       <w:r>
         <w:rPr>
           <w:sz w:val="24"/>
@@ -1324,72 +1307,44 @@
           <w:sz w:val="24"/>
           <w:szCs w:val="24"/>
         </w:rPr>
-        <w:t>Academy</w:t>
+        <w:t>classrooms, courses and workshops, and other information related to teaching and activities</w:t>
       </w:r>
       <w:r>
         <w:rPr>
           <w:sz w:val="24"/>
           <w:szCs w:val="24"/>
         </w:rPr>
-        <w:t xml:space="preserve">, </w:t>
+        <w:t xml:space="preserve"> in </w:t>
       </w:r>
       <w:r>
         <w:rPr>
           <w:sz w:val="24"/>
           <w:szCs w:val="24"/>
         </w:rPr>
-        <w:t>their results in the courses (homework, projects, assessments and achievements), schedules</w:t>
-      </w:r>
-      <w:r>
+        <w:t>the Academy.</w:t>
+      </w:r>
+    </w:p>
+    <w:p>
+      <w:pPr>
+        <w:pStyle w:val="a4"/>
         <w:rPr>
           <w:sz w:val="24"/>
           <w:szCs w:val="24"/>
         </w:rPr>
-        <w:t xml:space="preserve"> </w:t>
-      </w:r>
-      <w:r>
+      </w:pPr>
+    </w:p>
+    <w:p>
+      <w:pPr>
+        <w:pStyle w:val="a4"/>
         <w:rPr>
           <w:sz w:val="24"/>
           <w:szCs w:val="24"/>
         </w:rPr>
-        <w:t>classrooms, courses and workshops, and other information related to teaching and activities</w:t>
-      </w:r>
-      <w:r>
-        <w:rPr>
-          <w:sz w:val="24"/>
-          <w:szCs w:val="24"/>
-        </w:rPr>
-        <w:t xml:space="preserve"> in </w:t>
-      </w:r>
-      <w:r>
-        <w:rPr>
-          <w:sz w:val="24"/>
-          <w:szCs w:val="24"/>
-        </w:rPr>
-        <w:t>the Academy.</w:t>
-      </w:r>
-    </w:p>
-    <w:p>
-      <w:pPr>
-        <w:pStyle w:val="ListParagraph"/>
-        <w:rPr>
-          <w:sz w:val="24"/>
-          <w:szCs w:val="24"/>
-        </w:rPr>
-      </w:pPr>
-    </w:p>
-    <w:p>
-      <w:pPr>
-        <w:pStyle w:val="ListParagraph"/>
-        <w:rPr>
-          <w:sz w:val="24"/>
-          <w:szCs w:val="24"/>
-        </w:rPr>
-      </w:pPr>
-    </w:p>
-    <w:p>
-      <w:pPr>
-        <w:pStyle w:val="ListParagraph"/>
+      </w:pPr>
+    </w:p>
+    <w:p>
+      <w:pPr>
+        <w:pStyle w:val="a4"/>
         <w:numPr>
           <w:ilvl w:val="0"/>
           <w:numId w:val="2"/>
@@ -1422,23 +1377,7 @@
           <w:sz w:val="24"/>
           <w:szCs w:val="24"/>
         </w:rPr>
-        <w:t xml:space="preserve">Objective of this test plan is to ensure that the functionalities of the </w:t>
-      </w:r>
-      <w:proofErr w:type="spellStart"/>
-      <w:r>
-        <w:rPr>
-          <w:sz w:val="24"/>
-          <w:szCs w:val="24"/>
-        </w:rPr>
-        <w:t>Telerik</w:t>
-      </w:r>
-      <w:proofErr w:type="spellEnd"/>
-      <w:r>
-        <w:rPr>
-          <w:sz w:val="24"/>
-          <w:szCs w:val="24"/>
-        </w:rPr>
-        <w:t xml:space="preserve"> Academy Student System listed in article 4a of this document are tested. The top priority functionalities will be “Login” and “Registration”. Medium priority will be the “Courses enrolment”, “Access to lectures/presentations/home works” and “Changing the form of training attendance/online”. Low priority are “Friends” and “Messages”. Users must be able to register and login with a user and not to be able to login or change another user account. Users must have the opportunity to enroll to a course and access all the courses resources and eventually switch from onsite to online education. Users must be able to invite other users to be friends and if the friendship is accepted they must be able to exchange messages.</w:t>
+        <w:t>Objective of this test plan is to ensure that the functionalities of the Telerik Academy Student System listed in article 4a of this document are tested. The top priority functionalities will be “Login” and “Registration”. Medium priority will be the “Courses enrolment”, “Access to lectures/presentations/home works” and “Changing the form of training attendance/online”. Low priority are “Friends” and “Messages”. Users must be able to register and login with a user and not to be able to login or change another user account. Users must have the opportunity to enroll to a course and access all the courses resources and eventually switch from onsite to online education. Users must be able to invite other users to be friends and if the friendship is accepted they must be able to exchange messages.</w:t>
       </w:r>
     </w:p>
     <w:p>
@@ -1453,7 +1392,7 @@
     </w:p>
     <w:p>
       <w:pPr>
-        <w:pStyle w:val="ListParagraph"/>
+        <w:pStyle w:val="a4"/>
         <w:numPr>
           <w:ilvl w:val="0"/>
           <w:numId w:val="2"/>
@@ -1491,7 +1430,7 @@
       <w:hyperlink r:id="rId7" w:history="1">
         <w:r>
           <w:rPr>
-            <w:rStyle w:val="Hyperlink"/>
+            <w:rStyle w:val="ad"/>
             <w:sz w:val="24"/>
             <w:szCs w:val="24"/>
           </w:rPr>
@@ -1503,23 +1442,7 @@
           <w:sz w:val="24"/>
           <w:szCs w:val="24"/>
         </w:rPr>
-        <w:t xml:space="preserve"> and is in complete code freeze, ready for testing. The testing is going to be performed by five independent teams of quality assurance trainees. Each of the teams will have responsibility to test a set of functionalities. The cost of testing will be the cost of the trainer staff and the infrastructure to perform the training. The tools used will be either open source or </w:t>
-      </w:r>
-      <w:proofErr w:type="spellStart"/>
-      <w:r>
-        <w:rPr>
-          <w:sz w:val="24"/>
-          <w:szCs w:val="24"/>
-        </w:rPr>
-        <w:t>Telerik</w:t>
-      </w:r>
-      <w:proofErr w:type="spellEnd"/>
-      <w:r>
-        <w:rPr>
-          <w:sz w:val="24"/>
-          <w:szCs w:val="24"/>
-        </w:rPr>
-        <w:t xml:space="preserve"> products.</w:t>
+        <w:t xml:space="preserve"> and is in complete code freeze, ready for testing. The testing is going to be performed by five independent teams of quality assurance trainees. Each of the teams will have responsibility to test a set of functionalities. The cost of testing will be the cost of the trainer staff and the infrastructure to perform the training. The tools used will be either open source or Telerik products.</w:t>
       </w:r>
     </w:p>
     <w:p>
@@ -1534,7 +1457,7 @@
     </w:p>
     <w:p>
       <w:pPr>
-        <w:pStyle w:val="ListParagraph"/>
+        <w:pStyle w:val="a4"/>
         <w:numPr>
           <w:ilvl w:val="0"/>
           <w:numId w:val="2"/>
@@ -1603,22 +1526,31 @@
           <w:sz w:val="24"/>
           <w:szCs w:val="24"/>
         </w:rPr>
-        <w:t xml:space="preserve"> There will be three 4 hour training sessions each week in order to familiarize the trainees with the test process.</w:t>
-      </w:r>
-    </w:p>
-    <w:p>
-      <w:pPr>
-        <w:pStyle w:val="ListParagraph"/>
-        <w:ind w:left="360"/>
+        <w:t xml:space="preserve"> There will be three 4 hour training sessions each week in order to familiarize the trainees with the t</w:t>
+      </w:r>
+      <w:bookmarkStart w:id="0" w:name="_GoBack"/>
+      <w:bookmarkEnd w:id="0"/>
+      <w:r>
         <w:rPr>
           <w:sz w:val="24"/>
           <w:szCs w:val="24"/>
         </w:rPr>
-      </w:pPr>
-    </w:p>
-    <w:p>
-      <w:pPr>
-        <w:pStyle w:val="ListParagraph"/>
+        <w:t>est process.</w:t>
+      </w:r>
+    </w:p>
+    <w:p>
+      <w:pPr>
+        <w:pStyle w:val="a4"/>
+        <w:ind w:left="360"/>
+        <w:rPr>
+          <w:sz w:val="24"/>
+          <w:szCs w:val="24"/>
+        </w:rPr>
+      </w:pPr>
+    </w:p>
+    <w:p>
+      <w:pPr>
+        <w:pStyle w:val="a4"/>
         <w:numPr>
           <w:ilvl w:val="0"/>
           <w:numId w:val="2"/>
@@ -1640,7 +1572,7 @@
     </w:p>
     <w:p>
       <w:pPr>
-        <w:pStyle w:val="ListParagraph"/>
+        <w:pStyle w:val="a4"/>
         <w:rPr>
           <w:sz w:val="28"/>
           <w:szCs w:val="28"/>
@@ -1649,7 +1581,7 @@
     </w:p>
     <w:tbl>
       <w:tblPr>
-        <w:tblStyle w:val="LightGrid-Accent5"/>
+        <w:tblStyle w:val="-50"/>
         <w:tblW w:w="0" w:type="auto"/>
         <w:tblLook w:val="04A0" w:firstRow="1" w:lastRow="0" w:firstColumn="1" w:lastColumn="0" w:noHBand="0" w:noVBand="1"/>
       </w:tblPr>
@@ -1669,7 +1601,7 @@
           </w:tcPr>
           <w:p>
             <w:pPr>
-              <w:pStyle w:val="ListParagraph"/>
+              <w:pStyle w:val="a4"/>
               <w:ind w:left="0"/>
               <w:jc w:val="center"/>
               <w:rPr>
@@ -1694,7 +1626,7 @@
           </w:tcPr>
           <w:p>
             <w:pPr>
-              <w:pStyle w:val="ListParagraph"/>
+              <w:pStyle w:val="a4"/>
               <w:ind w:left="0"/>
               <w:jc w:val="center"/>
               <w:cnfStyle w:val="100000000000" w:firstRow="1" w:lastRow="0" w:firstColumn="0" w:lastColumn="0" w:oddVBand="0" w:evenVBand="0" w:oddHBand="0" w:evenHBand="0" w:firstRowFirstColumn="0" w:firstRowLastColumn="0" w:lastRowFirstColumn="0" w:lastRowLastColumn="0"/>
@@ -1720,7 +1652,7 @@
           </w:tcPr>
           <w:p>
             <w:pPr>
-              <w:pStyle w:val="ListParagraph"/>
+              <w:pStyle w:val="a4"/>
               <w:ind w:left="0"/>
               <w:jc w:val="center"/>
               <w:cnfStyle w:val="100000000000" w:firstRow="1" w:lastRow="0" w:firstColumn="0" w:lastColumn="0" w:oddVBand="0" w:evenVBand="0" w:oddHBand="0" w:evenHBand="0" w:firstRowFirstColumn="0" w:firstRowLastColumn="0" w:lastRowFirstColumn="0" w:lastRowLastColumn="0"/>
@@ -1752,7 +1684,7 @@
           </w:tcPr>
           <w:p>
             <w:pPr>
-              <w:pStyle w:val="ListParagraph"/>
+              <w:pStyle w:val="a4"/>
               <w:ind w:left="0"/>
               <w:jc w:val="center"/>
               <w:rPr>
@@ -1787,7 +1719,7 @@
           </w:tcPr>
           <w:p>
             <w:pPr>
-              <w:pStyle w:val="ListParagraph"/>
+              <w:pStyle w:val="a4"/>
               <w:ind w:left="0"/>
               <w:jc w:val="center"/>
               <w:cnfStyle w:val="000000100000" w:firstRow="0" w:lastRow="0" w:firstColumn="0" w:lastColumn="0" w:oddVBand="0" w:evenVBand="0" w:oddHBand="1" w:evenHBand="0" w:firstRowFirstColumn="0" w:firstRowLastColumn="0" w:lastRowFirstColumn="0" w:lastRowLastColumn="0"/>
@@ -1811,7 +1743,7 @@
           </w:tcPr>
           <w:p>
             <w:pPr>
-              <w:pStyle w:val="ListParagraph"/>
+              <w:pStyle w:val="a4"/>
               <w:ind w:left="0"/>
               <w:jc w:val="center"/>
               <w:cnfStyle w:val="000000100000" w:firstRow="0" w:lastRow="0" w:firstColumn="0" w:lastColumn="0" w:oddVBand="0" w:evenVBand="0" w:oddHBand="1" w:evenHBand="0" w:firstRowFirstColumn="0" w:firstRowLastColumn="0" w:lastRowFirstColumn="0" w:lastRowLastColumn="0"/>
@@ -1843,7 +1775,7 @@
           </w:tcPr>
           <w:p>
             <w:pPr>
-              <w:pStyle w:val="ListParagraph"/>
+              <w:pStyle w:val="a4"/>
               <w:ind w:left="0"/>
               <w:jc w:val="center"/>
               <w:rPr>
@@ -1904,7 +1836,7 @@
           </w:tcPr>
           <w:p>
             <w:pPr>
-              <w:pStyle w:val="ListParagraph"/>
+              <w:pStyle w:val="a4"/>
               <w:ind w:left="0"/>
               <w:jc w:val="center"/>
               <w:cnfStyle w:val="000000010000" w:firstRow="0" w:lastRow="0" w:firstColumn="0" w:lastColumn="0" w:oddVBand="0" w:evenVBand="0" w:oddHBand="0" w:evenHBand="1" w:firstRowFirstColumn="0" w:firstRowLastColumn="0" w:lastRowFirstColumn="0" w:lastRowLastColumn="0"/>
@@ -1928,7 +1860,7 @@
           </w:tcPr>
           <w:p>
             <w:pPr>
-              <w:pStyle w:val="ListParagraph"/>
+              <w:pStyle w:val="a4"/>
               <w:ind w:left="0"/>
               <w:jc w:val="center"/>
               <w:cnfStyle w:val="000000010000" w:firstRow="0" w:lastRow="0" w:firstColumn="0" w:lastColumn="0" w:oddVBand="0" w:evenVBand="0" w:oddHBand="0" w:evenHBand="1" w:firstRowFirstColumn="0" w:firstRowLastColumn="0" w:lastRowFirstColumn="0" w:lastRowLastColumn="0"/>
@@ -1960,7 +1892,7 @@
           </w:tcPr>
           <w:p>
             <w:pPr>
-              <w:pStyle w:val="ListParagraph"/>
+              <w:pStyle w:val="a4"/>
               <w:ind w:left="0"/>
               <w:jc w:val="center"/>
               <w:rPr>
@@ -2005,7 +1937,7 @@
           </w:tcPr>
           <w:p>
             <w:pPr>
-              <w:pStyle w:val="ListParagraph"/>
+              <w:pStyle w:val="a4"/>
               <w:ind w:left="0"/>
               <w:jc w:val="center"/>
               <w:cnfStyle w:val="000000100000" w:firstRow="0" w:lastRow="0" w:firstColumn="0" w:lastColumn="0" w:oddVBand="0" w:evenVBand="0" w:oddHBand="1" w:evenHBand="0" w:firstRowFirstColumn="0" w:firstRowLastColumn="0" w:lastRowFirstColumn="0" w:lastRowLastColumn="0"/>
@@ -2029,7 +1961,7 @@
           </w:tcPr>
           <w:p>
             <w:pPr>
-              <w:pStyle w:val="ListParagraph"/>
+              <w:pStyle w:val="a4"/>
               <w:ind w:left="0"/>
               <w:jc w:val="center"/>
               <w:cnfStyle w:val="000000100000" w:firstRow="0" w:lastRow="0" w:firstColumn="0" w:lastColumn="0" w:oddVBand="0" w:evenVBand="0" w:oddHBand="1" w:evenHBand="0" w:firstRowFirstColumn="0" w:firstRowLastColumn="0" w:lastRowFirstColumn="0" w:lastRowLastColumn="0"/>
@@ -2061,7 +1993,7 @@
           </w:tcPr>
           <w:p>
             <w:pPr>
-              <w:pStyle w:val="ListParagraph"/>
+              <w:pStyle w:val="a4"/>
               <w:ind w:left="0"/>
               <w:jc w:val="center"/>
               <w:rPr>
@@ -2114,7 +2046,7 @@
           </w:tcPr>
           <w:p>
             <w:pPr>
-              <w:pStyle w:val="ListParagraph"/>
+              <w:pStyle w:val="a4"/>
               <w:ind w:left="0"/>
               <w:jc w:val="center"/>
               <w:cnfStyle w:val="000000010000" w:firstRow="0" w:lastRow="0" w:firstColumn="0" w:lastColumn="0" w:oddVBand="0" w:evenVBand="0" w:oddHBand="0" w:evenHBand="1" w:firstRowFirstColumn="0" w:firstRowLastColumn="0" w:lastRowFirstColumn="0" w:lastRowLastColumn="0"/>
@@ -2138,7 +2070,7 @@
           </w:tcPr>
           <w:p>
             <w:pPr>
-              <w:pStyle w:val="ListParagraph"/>
+              <w:pStyle w:val="a4"/>
               <w:ind w:left="0"/>
               <w:jc w:val="center"/>
               <w:cnfStyle w:val="000000010000" w:firstRow="0" w:lastRow="0" w:firstColumn="0" w:lastColumn="0" w:oddVBand="0" w:evenVBand="0" w:oddHBand="0" w:evenHBand="1" w:firstRowFirstColumn="0" w:firstRowLastColumn="0" w:lastRowFirstColumn="0" w:lastRowLastColumn="0"/>
@@ -2160,16 +2092,16 @@
     </w:tbl>
     <w:p>
       <w:pPr>
-        <w:pStyle w:val="ListParagraph"/>
-        <w:rPr>
-          <w:sz w:val="28"/>
-          <w:szCs w:val="28"/>
-        </w:rPr>
-      </w:pPr>
-    </w:p>
-    <w:p>
-      <w:pPr>
-        <w:pStyle w:val="ListParagraph"/>
+        <w:pStyle w:val="a4"/>
+        <w:rPr>
+          <w:sz w:val="28"/>
+          <w:szCs w:val="28"/>
+        </w:rPr>
+      </w:pPr>
+    </w:p>
+    <w:p>
+      <w:pPr>
+        <w:pStyle w:val="a4"/>
         <w:numPr>
           <w:ilvl w:val="0"/>
           <w:numId w:val="2"/>
@@ -2191,7 +2123,7 @@
     </w:p>
     <w:p>
       <w:pPr>
-        <w:pStyle w:val="ListParagraph"/>
+        <w:pStyle w:val="a4"/>
         <w:numPr>
           <w:ilvl w:val="1"/>
           <w:numId w:val="2"/>
@@ -2219,7 +2151,7 @@
     </w:p>
     <w:tbl>
       <w:tblPr>
-        <w:tblStyle w:val="LightGrid-Accent5"/>
+        <w:tblStyle w:val="-50"/>
         <w:tblW w:w="0" w:type="auto"/>
         <w:tblLook w:val="04A0" w:firstRow="1" w:lastRow="0" w:firstColumn="1" w:lastColumn="0" w:noHBand="0" w:noVBand="1"/>
       </w:tblPr>
@@ -2238,7 +2170,7 @@
           </w:tcPr>
           <w:p>
             <w:pPr>
-              <w:pStyle w:val="ListParagraph"/>
+              <w:pStyle w:val="a4"/>
               <w:ind w:left="0"/>
               <w:jc w:val="center"/>
               <w:rPr>
@@ -2263,7 +2195,7 @@
           </w:tcPr>
           <w:p>
             <w:pPr>
-              <w:pStyle w:val="ListParagraph"/>
+              <w:pStyle w:val="a4"/>
               <w:ind w:left="0"/>
               <w:jc w:val="center"/>
               <w:cnfStyle w:val="100000000000" w:firstRow="1" w:lastRow="0" w:firstColumn="0" w:lastColumn="0" w:oddVBand="0" w:evenVBand="0" w:oddHBand="0" w:evenHBand="0" w:firstRowFirstColumn="0" w:firstRowLastColumn="0" w:lastRowFirstColumn="0" w:lastRowLastColumn="0"/>
@@ -2295,7 +2227,7 @@
           </w:tcPr>
           <w:p>
             <w:pPr>
-              <w:pStyle w:val="ListParagraph"/>
+              <w:pStyle w:val="a4"/>
               <w:ind w:left="0"/>
               <w:jc w:val="center"/>
               <w:rPr>
@@ -2320,7 +2252,7 @@
           </w:tcPr>
           <w:p>
             <w:pPr>
-              <w:pStyle w:val="ListParagraph"/>
+              <w:pStyle w:val="a4"/>
               <w:ind w:left="0"/>
               <w:jc w:val="center"/>
               <w:cnfStyle w:val="000000100000" w:firstRow="0" w:lastRow="0" w:firstColumn="0" w:lastColumn="0" w:oddVBand="0" w:evenVBand="0" w:oddHBand="1" w:evenHBand="0" w:firstRowFirstColumn="0" w:firstRowLastColumn="0" w:lastRowFirstColumn="0" w:lastRowLastColumn="0"/>
@@ -2350,7 +2282,7 @@
           </w:tcPr>
           <w:p>
             <w:pPr>
-              <w:pStyle w:val="ListParagraph"/>
+              <w:pStyle w:val="a4"/>
               <w:ind w:left="0"/>
               <w:jc w:val="center"/>
               <w:rPr>
@@ -2455,7 +2387,7 @@
           </w:tcPr>
           <w:p>
             <w:pPr>
-              <w:pStyle w:val="ListParagraph"/>
+              <w:pStyle w:val="a4"/>
               <w:ind w:left="0"/>
               <w:jc w:val="center"/>
               <w:cnfStyle w:val="000000010000" w:firstRow="0" w:lastRow="0" w:firstColumn="0" w:lastColumn="0" w:oddVBand="0" w:evenVBand="0" w:oddHBand="0" w:evenHBand="1" w:firstRowFirstColumn="0" w:firstRowLastColumn="0" w:lastRowFirstColumn="0" w:lastRowLastColumn="0"/>
@@ -2485,7 +2417,7 @@
           </w:tcPr>
           <w:p>
             <w:pPr>
-              <w:pStyle w:val="ListParagraph"/>
+              <w:pStyle w:val="a4"/>
               <w:ind w:left="0"/>
               <w:jc w:val="center"/>
               <w:rPr>
@@ -2510,7 +2442,7 @@
           </w:tcPr>
           <w:p>
             <w:pPr>
-              <w:pStyle w:val="ListParagraph"/>
+              <w:pStyle w:val="a4"/>
               <w:ind w:left="0"/>
               <w:jc w:val="center"/>
               <w:cnfStyle w:val="000000100000" w:firstRow="0" w:lastRow="0" w:firstColumn="0" w:lastColumn="0" w:oddVBand="0" w:evenVBand="0" w:oddHBand="1" w:evenHBand="0" w:firstRowFirstColumn="0" w:firstRowLastColumn="0" w:lastRowFirstColumn="0" w:lastRowLastColumn="0"/>
@@ -2540,7 +2472,7 @@
           </w:tcPr>
           <w:p>
             <w:pPr>
-              <w:pStyle w:val="ListParagraph"/>
+              <w:pStyle w:val="a4"/>
               <w:ind w:left="0"/>
               <w:jc w:val="center"/>
               <w:rPr>
@@ -2565,7 +2497,7 @@
           </w:tcPr>
           <w:p>
             <w:pPr>
-              <w:pStyle w:val="ListParagraph"/>
+              <w:pStyle w:val="a4"/>
               <w:ind w:left="0"/>
               <w:jc w:val="center"/>
               <w:cnfStyle w:val="000000010000" w:firstRow="0" w:lastRow="0" w:firstColumn="0" w:lastColumn="0" w:oddVBand="0" w:evenVBand="0" w:oddHBand="0" w:evenHBand="1" w:firstRowFirstColumn="0" w:firstRowLastColumn="0" w:lastRowFirstColumn="0" w:lastRowLastColumn="0"/>
@@ -2595,7 +2527,7 @@
           </w:tcPr>
           <w:p>
             <w:pPr>
-              <w:pStyle w:val="ListParagraph"/>
+              <w:pStyle w:val="a4"/>
               <w:ind w:left="0"/>
               <w:jc w:val="center"/>
               <w:rPr>
@@ -2620,7 +2552,7 @@
           </w:tcPr>
           <w:p>
             <w:pPr>
-              <w:pStyle w:val="ListParagraph"/>
+              <w:pStyle w:val="a4"/>
               <w:ind w:left="0"/>
               <w:jc w:val="center"/>
               <w:cnfStyle w:val="000000100000" w:firstRow="0" w:lastRow="0" w:firstColumn="0" w:lastColumn="0" w:oddVBand="0" w:evenVBand="0" w:oddHBand="1" w:evenHBand="0" w:firstRowFirstColumn="0" w:firstRowLastColumn="0" w:lastRowFirstColumn="0" w:lastRowLastColumn="0"/>
@@ -2650,7 +2582,7 @@
           </w:tcPr>
           <w:p>
             <w:pPr>
-              <w:pStyle w:val="ListParagraph"/>
+              <w:pStyle w:val="a4"/>
               <w:ind w:left="0"/>
               <w:jc w:val="center"/>
               <w:rPr>
@@ -2675,7 +2607,7 @@
           </w:tcPr>
           <w:p>
             <w:pPr>
-              <w:pStyle w:val="ListParagraph"/>
+              <w:pStyle w:val="a4"/>
               <w:ind w:left="0"/>
               <w:jc w:val="center"/>
               <w:cnfStyle w:val="000000010000" w:firstRow="0" w:lastRow="0" w:firstColumn="0" w:lastColumn="0" w:oddVBand="0" w:evenVBand="0" w:oddHBand="0" w:evenHBand="1" w:firstRowFirstColumn="0" w:firstRowLastColumn="0" w:lastRowFirstColumn="0" w:lastRowLastColumn="0"/>
@@ -2705,7 +2637,7 @@
           </w:tcPr>
           <w:p>
             <w:pPr>
-              <w:pStyle w:val="ListParagraph"/>
+              <w:pStyle w:val="a4"/>
               <w:ind w:left="0"/>
               <w:jc w:val="center"/>
               <w:rPr>
@@ -2730,7 +2662,7 @@
           </w:tcPr>
           <w:p>
             <w:pPr>
-              <w:pStyle w:val="ListParagraph"/>
+              <w:pStyle w:val="a4"/>
               <w:ind w:left="0"/>
               <w:jc w:val="center"/>
               <w:cnfStyle w:val="000000100000" w:firstRow="0" w:lastRow="0" w:firstColumn="0" w:lastColumn="0" w:oddVBand="0" w:evenVBand="0" w:oddHBand="1" w:evenHBand="0" w:firstRowFirstColumn="0" w:firstRowLastColumn="0" w:lastRowFirstColumn="0" w:lastRowLastColumn="0"/>
@@ -2753,7 +2685,7 @@
     <w:p/>
     <w:p>
       <w:pPr>
-        <w:pStyle w:val="ListParagraph"/>
+        <w:pStyle w:val="a4"/>
         <w:numPr>
           <w:ilvl w:val="1"/>
           <w:numId w:val="2"/>
@@ -2828,7 +2760,7 @@
     </w:p>
     <w:p>
       <w:pPr>
-        <w:pStyle w:val="ListParagraph"/>
+        <w:pStyle w:val="a4"/>
         <w:numPr>
           <w:ilvl w:val="0"/>
           <w:numId w:val="2"/>
@@ -2858,7 +2790,7 @@
     </w:p>
     <w:p>
       <w:pPr>
-        <w:pStyle w:val="ListParagraph"/>
+        <w:pStyle w:val="a4"/>
         <w:numPr>
           <w:ilvl w:val="1"/>
           <w:numId w:val="2"/>
@@ -2931,16 +2863,16 @@
     </w:p>
     <w:p>
       <w:pPr>
-        <w:pStyle w:val="ListParagraph"/>
-        <w:rPr>
-          <w:sz w:val="28"/>
-          <w:szCs w:val="28"/>
-        </w:rPr>
-      </w:pPr>
-    </w:p>
-    <w:p>
-      <w:pPr>
-        <w:pStyle w:val="ListParagraph"/>
+        <w:pStyle w:val="a4"/>
+        <w:rPr>
+          <w:sz w:val="28"/>
+          <w:szCs w:val="28"/>
+        </w:rPr>
+      </w:pPr>
+    </w:p>
+    <w:p>
+      <w:pPr>
+        <w:pStyle w:val="a4"/>
         <w:numPr>
           <w:ilvl w:val="0"/>
           <w:numId w:val="2"/>
@@ -2989,12 +2921,10 @@
         </w:rPr>
         <w:t>scrum development process. Weekly planning meetings will be held at 20:00 on Monday. The standup daily scrum meetings will be held on Facebook at 22:00 every week day except Monday and Friday.</w:t>
       </w:r>
-      <w:bookmarkStart w:id="0" w:name="_GoBack"/>
-      <w:bookmarkEnd w:id="0"/>
-    </w:p>
-    <w:p>
-      <w:pPr>
-        <w:pStyle w:val="ListParagraph"/>
+    </w:p>
+    <w:p>
+      <w:pPr>
+        <w:pStyle w:val="a4"/>
         <w:numPr>
           <w:ilvl w:val="0"/>
           <w:numId w:val="2"/>
@@ -3024,7 +2954,7 @@
     </w:p>
     <w:p>
       <w:pPr>
-        <w:pStyle w:val="ListParagraph"/>
+        <w:pStyle w:val="a4"/>
         <w:ind w:left="1440"/>
         <w:rPr>
           <w:sz w:val="28"/>
@@ -3034,7 +2964,7 @@
     </w:p>
     <w:tbl>
       <w:tblPr>
-        <w:tblStyle w:val="LightGrid-Accent5"/>
+        <w:tblStyle w:val="-50"/>
         <w:tblW w:w="0" w:type="auto"/>
         <w:tblLook w:val="04A0" w:firstRow="1" w:lastRow="0" w:firstColumn="1" w:lastColumn="0" w:noHBand="0" w:noVBand="1"/>
       </w:tblPr>
@@ -3137,23 +3067,13 @@
                 <w:szCs w:val="28"/>
               </w:rPr>
             </w:pPr>
-            <w:proofErr w:type="spellStart"/>
             <w:r>
               <w:rPr>
                 <w:rFonts w:asciiTheme="minorHAnsi" w:hAnsiTheme="minorHAnsi"/>
                 <w:sz w:val="28"/>
                 <w:szCs w:val="28"/>
               </w:rPr>
-              <w:t>Telerik</w:t>
-            </w:r>
-            <w:proofErr w:type="spellEnd"/>
-            <w:r>
-              <w:rPr>
-                <w:rFonts w:asciiTheme="minorHAnsi" w:hAnsiTheme="minorHAnsi"/>
-                <w:sz w:val="28"/>
-                <w:szCs w:val="28"/>
-              </w:rPr>
-              <w:t xml:space="preserve"> Team Pulse</w:t>
+              <w:t>Telerik Team Pulse</w:t>
             </w:r>
           </w:p>
         </w:tc>
@@ -3169,7 +3089,6 @@
                 <w:szCs w:val="28"/>
               </w:rPr>
             </w:pPr>
-            <w:proofErr w:type="spellStart"/>
             <w:r>
               <w:rPr>
                 <w:sz w:val="28"/>
@@ -3177,7 +3096,6 @@
               </w:rPr>
               <w:t>Telerik</w:t>
             </w:r>
-            <w:proofErr w:type="spellEnd"/>
           </w:p>
         </w:tc>
         <w:tc>
@@ -3275,23 +3193,13 @@
                 <w:szCs w:val="28"/>
               </w:rPr>
             </w:pPr>
-            <w:proofErr w:type="spellStart"/>
             <w:r>
               <w:rPr>
                 <w:rFonts w:asciiTheme="minorHAnsi" w:hAnsiTheme="minorHAnsi"/>
                 <w:sz w:val="28"/>
                 <w:szCs w:val="28"/>
               </w:rPr>
-              <w:t>Telerik</w:t>
-            </w:r>
-            <w:proofErr w:type="spellEnd"/>
-            <w:r>
-              <w:rPr>
-                <w:rFonts w:asciiTheme="minorHAnsi" w:hAnsiTheme="minorHAnsi"/>
-                <w:sz w:val="28"/>
-                <w:szCs w:val="28"/>
-              </w:rPr>
-              <w:t xml:space="preserve"> Test Studio</w:t>
+              <w:t>Telerik Test Studio</w:t>
             </w:r>
           </w:p>
         </w:tc>
@@ -3307,7 +3215,6 @@
                 <w:szCs w:val="28"/>
               </w:rPr>
             </w:pPr>
-            <w:proofErr w:type="spellStart"/>
             <w:r>
               <w:rPr>
                 <w:sz w:val="28"/>
@@ -3315,7 +3222,6 @@
               </w:rPr>
               <w:t>Telerik</w:t>
             </w:r>
-            <w:proofErr w:type="spellEnd"/>
           </w:p>
         </w:tc>
         <w:tc>
@@ -3401,7 +3307,7 @@
         </w:tcPr>
         <w:p>
           <w:pPr>
-            <w:pStyle w:val="Footer"/>
+            <w:pStyle w:val="a7"/>
             <w:jc w:val="right"/>
             <w:rPr>
               <w:b/>
@@ -3427,7 +3333,7 @@
               <w:sz w:val="32"/>
               <w:szCs w:val="32"/>
             </w:rPr>
-            <w:t>4</w:t>
+            <w:t>6</w:t>
           </w:r>
           <w:r>
             <w:rPr>
@@ -3447,7 +3353,7 @@
         </w:tcPr>
         <w:p>
           <w:pPr>
-            <w:pStyle w:val="Footer"/>
+            <w:pStyle w:val="a7"/>
           </w:pPr>
         </w:p>
       </w:tc>
@@ -3455,7 +3361,7 @@
   </w:tbl>
   <w:p>
     <w:pPr>
-      <w:pStyle w:val="Footer"/>
+      <w:pStyle w:val="a7"/>
     </w:pPr>
   </w:p>
 </w:ftr>
@@ -3509,7 +3415,7 @@
     <w:sdtContent>
       <w:p>
         <w:pPr>
-          <w:pStyle w:val="Header"/>
+          <w:pStyle w:val="a5"/>
           <w:tabs>
             <w:tab w:val="left" w:pos="2580"/>
             <w:tab w:val="left" w:pos="2985"/>
@@ -3524,7 +3430,6 @@
             <w:szCs w:val="28"/>
           </w:rPr>
         </w:pPr>
-        <w:proofErr w:type="spellStart"/>
         <w:r>
           <w:rPr>
             <w:b/>
@@ -3534,19 +3439,7 @@
             <w:szCs w:val="28"/>
             <w:lang w:val="en-GB"/>
           </w:rPr>
-          <w:t>Telerik</w:t>
-        </w:r>
-        <w:proofErr w:type="spellEnd"/>
-        <w:r>
-          <w:rPr>
-            <w:b/>
-            <w:bCs/>
-            <w:color w:val="1F497D" w:themeColor="text2"/>
-            <w:sz w:val="28"/>
-            <w:szCs w:val="28"/>
-            <w:lang w:val="en-GB"/>
-          </w:rPr>
-          <w:t xml:space="preserve"> Academy Learning System</w:t>
+          <w:t>Telerik Academy Learning System</w:t>
         </w:r>
       </w:p>
     </w:sdtContent>
@@ -3568,7 +3461,7 @@
     <w:sdtContent>
       <w:p>
         <w:pPr>
-          <w:pStyle w:val="Header"/>
+          <w:pStyle w:val="a5"/>
           <w:tabs>
             <w:tab w:val="left" w:pos="2580"/>
             <w:tab w:val="left" w:pos="2985"/>
@@ -3606,7 +3499,7 @@
     <w:sdtContent>
       <w:p>
         <w:pPr>
-          <w:pStyle w:val="Header"/>
+          <w:pStyle w:val="a5"/>
           <w:pBdr>
             <w:bottom w:val="single" w:sz="4" w:space="1" w:color="A5A5A5" w:themeColor="background1" w:themeShade="A5"/>
           </w:pBdr>
@@ -3632,7 +3525,7 @@
   </w:sdt>
   <w:p>
     <w:pPr>
-      <w:pStyle w:val="Header"/>
+      <w:pStyle w:val="a5"/>
     </w:pPr>
   </w:p>
 </w:hdr>
@@ -5852,18 +5745,18 @@
     <w:lsdException w:name="List Table 6 Colorful Accent 6" w:uiPriority="51"/>
     <w:lsdException w:name="List Table 7 Colorful Accent 6" w:uiPriority="52"/>
   </w:latentStyles>
-  <w:style w:type="paragraph" w:default="1" w:styleId="Normal">
+  <w:style w:type="paragraph" w:default="1" w:styleId="a">
     <w:name w:val="Normal"/>
     <w:qFormat/>
     <w:rsid w:val="004A6EAA"/>
   </w:style>
-  <w:style w:type="character" w:default="1" w:styleId="DefaultParagraphFont">
+  <w:style w:type="character" w:default="1" w:styleId="a0">
     <w:name w:val="Default Paragraph Font"/>
     <w:uiPriority w:val="1"/>
     <w:semiHidden/>
     <w:unhideWhenUsed/>
   </w:style>
-  <w:style w:type="table" w:default="1" w:styleId="TableNormal">
+  <w:style w:type="table" w:default="1" w:styleId="a1">
     <w:name w:val="Normal Table"/>
     <w:uiPriority w:val="99"/>
     <w:semiHidden/>
@@ -5878,15 +5771,15 @@
       </w:tblCellMar>
     </w:tblPr>
   </w:style>
-  <w:style w:type="numbering" w:default="1" w:styleId="NoList">
+  <w:style w:type="numbering" w:default="1" w:styleId="a2">
     <w:name w:val="No List"/>
     <w:uiPriority w:val="99"/>
     <w:semiHidden/>
     <w:unhideWhenUsed/>
   </w:style>
-  <w:style w:type="table" w:styleId="TableGrid">
+  <w:style w:type="table" w:styleId="a3">
     <w:name w:val="Table Grid"/>
-    <w:basedOn w:val="TableNormal"/>
+    <w:basedOn w:val="a1"/>
     <w:uiPriority w:val="59"/>
     <w:rsid w:val="00F26BC2"/>
     <w:pPr>
@@ -5912,7 +5805,7 @@
   </w:style>
   <w:style w:type="table" w:customStyle="1" w:styleId="LightShading1">
     <w:name w:val="Light Shading1"/>
-    <w:basedOn w:val="TableNormal"/>
+    <w:basedOn w:val="a1"/>
     <w:uiPriority w:val="60"/>
     <w:rsid w:val="00F26BC2"/>
     <w:pPr>
@@ -6013,9 +5906,9 @@
       </w:tcPr>
     </w:tblStylePr>
   </w:style>
-  <w:style w:type="table" w:styleId="LightList-Accent5">
+  <w:style w:type="table" w:styleId="-5">
     <w:name w:val="Light List Accent 5"/>
-    <w:basedOn w:val="TableNormal"/>
+    <w:basedOn w:val="a1"/>
     <w:uiPriority w:val="61"/>
     <w:rsid w:val="00F26BC2"/>
     <w:pPr>
@@ -6105,9 +5998,9 @@
       </w:tcPr>
     </w:tblStylePr>
   </w:style>
-  <w:style w:type="table" w:styleId="MediumGrid3-Accent1">
+  <w:style w:type="table" w:styleId="3-1">
     <w:name w:val="Medium Grid 3 Accent 1"/>
-    <w:basedOn w:val="TableNormal"/>
+    <w:basedOn w:val="a1"/>
     <w:uiPriority w:val="69"/>
     <w:rsid w:val="00F26BC2"/>
     <w:pPr>
@@ -6246,9 +6139,9 @@
       </w:tcPr>
     </w:tblStylePr>
   </w:style>
-  <w:style w:type="table" w:styleId="ColorfulGrid-Accent1">
+  <w:style w:type="table" w:styleId="-1">
     <w:name w:val="Colorful Grid Accent 1"/>
-    <w:basedOn w:val="TableNormal"/>
+    <w:basedOn w:val="a1"/>
     <w:uiPriority w:val="73"/>
     <w:rsid w:val="00F26BC2"/>
     <w:pPr>
@@ -6326,9 +6219,9 @@
       </w:tcPr>
     </w:tblStylePr>
   </w:style>
-  <w:style w:type="table" w:styleId="MediumGrid2-Accent1">
+  <w:style w:type="table" w:styleId="2-1">
     <w:name w:val="Medium Grid 2 Accent 1"/>
-    <w:basedOn w:val="TableNormal"/>
+    <w:basedOn w:val="a1"/>
     <w:uiPriority w:val="68"/>
     <w:rsid w:val="00F26BC2"/>
     <w:pPr>
@@ -6451,9 +6344,9 @@
       </w:tcPr>
     </w:tblStylePr>
   </w:style>
-  <w:style w:type="paragraph" w:styleId="ListParagraph">
+  <w:style w:type="paragraph" w:styleId="a4">
     <w:name w:val="List Paragraph"/>
-    <w:basedOn w:val="Normal"/>
+    <w:basedOn w:val="a"/>
     <w:uiPriority w:val="34"/>
     <w:qFormat/>
     <w:rsid w:val="00F26BC2"/>
@@ -6464,7 +6357,7 @@
   </w:style>
   <w:style w:type="table" w:customStyle="1" w:styleId="-11">
     <w:name w:val="Светъл лист - Акцент 11"/>
-    <w:basedOn w:val="TableNormal"/>
+    <w:basedOn w:val="a1"/>
     <w:uiPriority w:val="61"/>
     <w:rsid w:val="00F7138B"/>
     <w:pPr>
@@ -6554,9 +6447,9 @@
       </w:tcPr>
     </w:tblStylePr>
   </w:style>
-  <w:style w:type="table" w:styleId="LightGrid-Accent5">
+  <w:style w:type="table" w:styleId="-50">
     <w:name w:val="Light Grid Accent 5"/>
-    <w:basedOn w:val="TableNormal"/>
+    <w:basedOn w:val="a1"/>
     <w:uiPriority w:val="62"/>
     <w:rsid w:val="00F7138B"/>
     <w:pPr>
@@ -6686,7 +6579,7 @@
   </w:style>
   <w:style w:type="table" w:customStyle="1" w:styleId="-110">
     <w:name w:val="Светла мрежа - Акцент 11"/>
-    <w:basedOn w:val="TableNormal"/>
+    <w:basedOn w:val="a1"/>
     <w:uiPriority w:val="62"/>
     <w:rsid w:val="00643582"/>
     <w:pPr>
@@ -6814,10 +6707,10 @@
       </w:tcPr>
     </w:tblStylePr>
   </w:style>
-  <w:style w:type="paragraph" w:styleId="Header">
+  <w:style w:type="paragraph" w:styleId="a5">
     <w:name w:val="header"/>
-    <w:basedOn w:val="Normal"/>
-    <w:link w:val="HeaderChar"/>
+    <w:basedOn w:val="a"/>
+    <w:link w:val="a6"/>
     <w:uiPriority w:val="99"/>
     <w:unhideWhenUsed/>
     <w:rsid w:val="00F8522F"/>
@@ -6829,17 +6722,17 @@
       <w:spacing w:after="0" w:line="240" w:lineRule="auto"/>
     </w:pPr>
   </w:style>
-  <w:style w:type="character" w:customStyle="1" w:styleId="HeaderChar">
-    <w:name w:val="Header Char"/>
-    <w:basedOn w:val="DefaultParagraphFont"/>
-    <w:link w:val="Header"/>
+  <w:style w:type="character" w:customStyle="1" w:styleId="a6">
+    <w:name w:val="Горен колонтитул Знак"/>
+    <w:basedOn w:val="a0"/>
+    <w:link w:val="a5"/>
     <w:uiPriority w:val="99"/>
     <w:rsid w:val="00F8522F"/>
   </w:style>
-  <w:style w:type="paragraph" w:styleId="Footer">
+  <w:style w:type="paragraph" w:styleId="a7">
     <w:name w:val="footer"/>
-    <w:basedOn w:val="Normal"/>
-    <w:link w:val="FooterChar"/>
+    <w:basedOn w:val="a"/>
+    <w:link w:val="a8"/>
     <w:uiPriority w:val="99"/>
     <w:unhideWhenUsed/>
     <w:rsid w:val="00F8522F"/>
@@ -6851,17 +6744,17 @@
       <w:spacing w:after="0" w:line="240" w:lineRule="auto"/>
     </w:pPr>
   </w:style>
-  <w:style w:type="character" w:customStyle="1" w:styleId="FooterChar">
-    <w:name w:val="Footer Char"/>
-    <w:basedOn w:val="DefaultParagraphFont"/>
-    <w:link w:val="Footer"/>
+  <w:style w:type="character" w:customStyle="1" w:styleId="a8">
+    <w:name w:val="Долен колонтитул Знак"/>
+    <w:basedOn w:val="a0"/>
+    <w:link w:val="a7"/>
     <w:uiPriority w:val="99"/>
     <w:rsid w:val="00F8522F"/>
   </w:style>
-  <w:style w:type="paragraph" w:styleId="BalloonText">
+  <w:style w:type="paragraph" w:styleId="a9">
     <w:name w:val="Balloon Text"/>
-    <w:basedOn w:val="Normal"/>
-    <w:link w:val="BalloonTextChar"/>
+    <w:basedOn w:val="a"/>
+    <w:link w:val="aa"/>
     <w:uiPriority w:val="99"/>
     <w:semiHidden/>
     <w:unhideWhenUsed/>
@@ -6875,10 +6768,10 @@
       <w:szCs w:val="16"/>
     </w:rPr>
   </w:style>
-  <w:style w:type="character" w:customStyle="1" w:styleId="BalloonTextChar">
-    <w:name w:val="Balloon Text Char"/>
-    <w:basedOn w:val="DefaultParagraphFont"/>
-    <w:link w:val="BalloonText"/>
+  <w:style w:type="character" w:customStyle="1" w:styleId="aa">
+    <w:name w:val="Изнесен текст Знак"/>
+    <w:basedOn w:val="a0"/>
+    <w:link w:val="a9"/>
     <w:uiPriority w:val="99"/>
     <w:semiHidden/>
     <w:rsid w:val="00F8522F"/>
@@ -6888,9 +6781,9 @@
       <w:szCs w:val="16"/>
     </w:rPr>
   </w:style>
-  <w:style w:type="paragraph" w:styleId="NoSpacing">
+  <w:style w:type="paragraph" w:styleId="ab">
     <w:name w:val="No Spacing"/>
-    <w:link w:val="NoSpacingChar"/>
+    <w:link w:val="ac"/>
     <w:uiPriority w:val="1"/>
     <w:qFormat/>
     <w:rsid w:val="00F8522F"/>
@@ -6901,19 +6794,19 @@
       <w:rFonts w:eastAsiaTheme="minorEastAsia"/>
     </w:rPr>
   </w:style>
-  <w:style w:type="character" w:customStyle="1" w:styleId="NoSpacingChar">
-    <w:name w:val="No Spacing Char"/>
-    <w:basedOn w:val="DefaultParagraphFont"/>
-    <w:link w:val="NoSpacing"/>
+  <w:style w:type="character" w:customStyle="1" w:styleId="ac">
+    <w:name w:val="Без разредка Знак"/>
+    <w:basedOn w:val="a0"/>
+    <w:link w:val="ab"/>
     <w:uiPriority w:val="1"/>
     <w:rsid w:val="00F8522F"/>
     <w:rPr>
       <w:rFonts w:eastAsiaTheme="minorEastAsia"/>
     </w:rPr>
   </w:style>
-  <w:style w:type="character" w:styleId="Hyperlink">
+  <w:style w:type="character" w:styleId="ad">
     <w:name w:val="Hyperlink"/>
-    <w:basedOn w:val="DefaultParagraphFont"/>
+    <w:basedOn w:val="a0"/>
     <w:uiPriority w:val="99"/>
     <w:unhideWhenUsed/>
     <w:rsid w:val="00500B85"/>
@@ -7075,6 +6968,7 @@
   </w:compat>
   <w:rsids>
     <w:rsidRoot w:val="00AF7B20"/>
+    <w:rsid w:val="00062137"/>
     <w:rsid w:val="00646A50"/>
     <w:rsid w:val="006B2A2F"/>
     <w:rsid w:val="00AF7B20"/>
@@ -7096,8 +6990,8 @@
   </m:mathPr>
   <w:themeFontLang w:val="en-US"/>
   <w:clrSchemeMapping w:bg1="light1" w:t1="dark1" w:bg2="light2" w:t2="dark2" w:accent1="accent1" w:accent2="accent2" w:accent3="accent3" w:accent4="accent4" w:accent5="accent5" w:accent6="accent6" w:hyperlink="hyperlink" w:followedHyperlink="followedHyperlink"/>
-  <w:decimalSymbol w:val=","/>
-  <w:listSeparator w:val=";"/>
+  <w:decimalSymbol w:val="."/>
+  <w:listSeparator w:val=","/>
 </w:settings>
 </file>
 
@@ -7491,17 +7385,17 @@
     <w:lsdException w:name="List Table 6 Colorful Accent 6" w:uiPriority="51"/>
     <w:lsdException w:name="List Table 7 Colorful Accent 6" w:uiPriority="52"/>
   </w:latentStyles>
-  <w:style w:type="paragraph" w:default="1" w:styleId="Normal">
+  <w:style w:type="paragraph" w:default="1" w:styleId="a">
     <w:name w:val="Normal"/>
     <w:qFormat/>
   </w:style>
-  <w:style w:type="character" w:default="1" w:styleId="DefaultParagraphFont">
+  <w:style w:type="character" w:default="1" w:styleId="a0">
     <w:name w:val="Default Paragraph Font"/>
     <w:uiPriority w:val="1"/>
     <w:semiHidden/>
     <w:unhideWhenUsed/>
   </w:style>
-  <w:style w:type="table" w:default="1" w:styleId="TableNormal">
+  <w:style w:type="table" w:default="1" w:styleId="a1">
     <w:name w:val="Normal Table"/>
     <w:uiPriority w:val="99"/>
     <w:semiHidden/>
@@ -7516,7 +7410,7 @@
       </w:tblCellMar>
     </w:tblPr>
   </w:style>
-  <w:style w:type="numbering" w:default="1" w:styleId="NoList">
+  <w:style w:type="numbering" w:default="1" w:styleId="a2">
     <w:name w:val="No List"/>
     <w:uiPriority w:val="99"/>
     <w:semiHidden/>

</xml_diff>